<commit_message>
added more new content
</commit_message>
<xml_diff>
--- a/templates/govern/Acceptable-Use-of-Information-Technology-Resources-Policy.docx
+++ b/templates/govern/Acceptable-Use-of-Information-Technology-Resources-Policy.docx
@@ -1,6 +1,6 @@
 
 <file path=word/document.xml><?xml version="1.0" encoding="utf-8"?>
-<w:document xmlns:wpc="http://schemas.microsoft.com/office/word/2010/wordprocessingCanvas" xmlns:cx="http://schemas.microsoft.com/office/drawing/2014/chartex" xmlns:cx1="http://schemas.microsoft.com/office/drawing/2015/9/8/chartex" xmlns:cx2="http://schemas.microsoft.com/office/drawing/2015/10/21/chartex" xmlns:cx3="http://schemas.microsoft.com/office/drawing/2016/5/9/chartex" xmlns:cx4="http://schemas.microsoft.com/office/drawing/2016/5/10/chartex" xmlns:cx5="http://schemas.microsoft.com/office/drawing/2016/5/11/chartex" xmlns:cx6="http://schemas.microsoft.com/office/drawing/2016/5/12/chartex" xmlns:cx7="http://schemas.microsoft.com/office/drawing/2016/5/13/chartex" xmlns:cx8="http://schemas.microsoft.com/office/drawing/2016/5/14/chartex" xmlns:mc="http://schemas.openxmlformats.org/markup-compatibility/2006" xmlns:aink="http://schemas.microsoft.com/office/drawing/2016/ink" xmlns:am3d="http://schemas.microsoft.com/office/drawing/2017/model3d" xmlns:o="urn:schemas-microsoft-com:office:office" xmlns:r="http://schemas.openxmlformats.org/officeDocument/2006/relationships" xmlns:m="http://schemas.openxmlformats.org/officeDocument/2006/math" xmlns:v="urn:schemas-microsoft-com:vml" xmlns:wp14="http://schemas.microsoft.com/office/word/2010/wordprocessingDrawing" xmlns:wp="http://schemas.openxmlformats.org/drawingml/2006/wordprocessingDrawing" xmlns:w10="urn:schemas-microsoft-com:office:word" xmlns:w="http://schemas.openxmlformats.org/wordprocessingml/2006/main" xmlns:w14="http://schemas.microsoft.com/office/word/2010/wordml" xmlns:w15="http://schemas.microsoft.com/office/word/2012/wordml" xmlns:w16cid="http://schemas.microsoft.com/office/word/2016/wordml/cid" xmlns:w16se="http://schemas.microsoft.com/office/word/2015/wordml/symex" xmlns:wpg="http://schemas.microsoft.com/office/word/2010/wordprocessingGroup" xmlns:wpi="http://schemas.microsoft.com/office/word/2010/wordprocessingInk" xmlns:wne="http://schemas.microsoft.com/office/word/2006/wordml" xmlns:wps="http://schemas.microsoft.com/office/word/2010/wordprocessingShape" mc:Ignorable="w14 w15 w16se w16cid wp14">
+<w:document xmlns:wpc="http://schemas.microsoft.com/office/word/2010/wordprocessingCanvas" xmlns:cx="http://schemas.microsoft.com/office/drawing/2014/chartex" xmlns:cx1="http://schemas.microsoft.com/office/drawing/2015/9/8/chartex" xmlns:cx2="http://schemas.microsoft.com/office/drawing/2015/10/21/chartex" xmlns:cx3="http://schemas.microsoft.com/office/drawing/2016/5/9/chartex" xmlns:cx4="http://schemas.microsoft.com/office/drawing/2016/5/10/chartex" xmlns:cx5="http://schemas.microsoft.com/office/drawing/2016/5/11/chartex" xmlns:cx6="http://schemas.microsoft.com/office/drawing/2016/5/12/chartex" xmlns:cx7="http://schemas.microsoft.com/office/drawing/2016/5/13/chartex" xmlns:cx8="http://schemas.microsoft.com/office/drawing/2016/5/14/chartex" xmlns:mc="http://schemas.openxmlformats.org/markup-compatibility/2006" xmlns:aink="http://schemas.microsoft.com/office/drawing/2016/ink" xmlns:am3d="http://schemas.microsoft.com/office/drawing/2017/model3d" xmlns:o="urn:schemas-microsoft-com:office:office" xmlns:oel="http://schemas.microsoft.com/office/2019/extlst" xmlns:r="http://schemas.openxmlformats.org/officeDocument/2006/relationships" xmlns:m="http://schemas.openxmlformats.org/officeDocument/2006/math" xmlns:v="urn:schemas-microsoft-com:vml" xmlns:wp14="http://schemas.microsoft.com/office/word/2010/wordprocessingDrawing" xmlns:wp="http://schemas.openxmlformats.org/drawingml/2006/wordprocessingDrawing" xmlns:w10="urn:schemas-microsoft-com:office:word" xmlns:w="http://schemas.openxmlformats.org/wordprocessingml/2006/main" xmlns:w14="http://schemas.microsoft.com/office/word/2010/wordml" xmlns:w15="http://schemas.microsoft.com/office/word/2012/wordml" xmlns:w16cex="http://schemas.microsoft.com/office/word/2018/wordml/cex" xmlns:w16cid="http://schemas.microsoft.com/office/word/2016/wordml/cid" xmlns:w16="http://schemas.microsoft.com/office/word/2018/wordml" xmlns:w16du="http://schemas.microsoft.com/office/word/2023/wordml/word16du" xmlns:w16sdtdh="http://schemas.microsoft.com/office/word/2020/wordml/sdtdatahash" xmlns:w16se="http://schemas.microsoft.com/office/word/2015/wordml/symex" xmlns:wpg="http://schemas.microsoft.com/office/word/2010/wordprocessingGroup" xmlns:wpi="http://schemas.microsoft.com/office/word/2010/wordprocessingInk" xmlns:wne="http://schemas.microsoft.com/office/word/2006/wordml" xmlns:wps="http://schemas.microsoft.com/office/word/2010/wordprocessingShape" mc:Ignorable="w14 w15 w16se w16cid w16 w16cex w16sdtdh w16du wp14">
   <w:body>
     <w:tbl>
       <w:tblPr>
@@ -787,7 +787,159 @@
           <w:sz w:val="24"/>
           <w:szCs w:val="24"/>
         </w:rPr>
-        <w:t xml:space="preserve"> IT resources or in any data on those resources.  Any use may be monitored, intercepted, recorded, read, copied, accessed or captured in any manner including in real time, and used or </w:t>
+        <w:t xml:space="preserve"> IT resources or in any data on those resources.  Any use may be monitored, intercepted, recorded, read, copied, accessed or captured in any manner including in real time, and used or disclosed in any manner, by authorized personnel without additional prior notice to individuals. Periodic monitoring will be conducted of systems used, including but not limited to</w:t>
+      </w:r>
+      <w:r>
+        <w:rPr>
+          <w:rFonts w:ascii="Arial" w:hAnsi="Arial" w:cs="Arial"/>
+          <w:sz w:val="24"/>
+          <w:szCs w:val="24"/>
+        </w:rPr>
+        <w:t>:</w:t>
+      </w:r>
+      <w:r>
+        <w:rPr>
+          <w:rFonts w:ascii="Arial" w:hAnsi="Arial" w:cs="Arial"/>
+          <w:sz w:val="24"/>
+          <w:szCs w:val="24"/>
+        </w:rPr>
+        <w:t xml:space="preserve"> </w:t>
+      </w:r>
+      <w:r>
+        <w:rPr>
+          <w:rFonts w:ascii="Arial" w:hAnsi="Arial" w:cs="Arial"/>
+          <w:sz w:val="24"/>
+          <w:szCs w:val="24"/>
+        </w:rPr>
+        <w:t xml:space="preserve"> </w:t>
+      </w:r>
+      <w:r>
+        <w:rPr>
+          <w:rFonts w:ascii="Arial" w:hAnsi="Arial" w:cs="Arial"/>
+          <w:sz w:val="24"/>
+          <w:szCs w:val="24"/>
+        </w:rPr>
+        <w:t>all computer files</w:t>
+      </w:r>
+      <w:r>
+        <w:rPr>
+          <w:rFonts w:ascii="Arial" w:hAnsi="Arial" w:cs="Arial"/>
+          <w:sz w:val="24"/>
+          <w:szCs w:val="24"/>
+        </w:rPr>
+        <w:t>;</w:t>
+      </w:r>
+      <w:r>
+        <w:rPr>
+          <w:rFonts w:ascii="Arial" w:hAnsi="Arial" w:cs="Arial"/>
+          <w:sz w:val="24"/>
+          <w:szCs w:val="24"/>
+        </w:rPr>
+        <w:t xml:space="preserve"> and all forms of electronic communication </w:t>
+      </w:r>
+      <w:r>
+        <w:rPr>
+          <w:rFonts w:ascii="Arial" w:hAnsi="Arial" w:cs="Arial"/>
+          <w:sz w:val="24"/>
+          <w:szCs w:val="24"/>
+        </w:rPr>
+        <w:t>(</w:t>
+      </w:r>
+      <w:r>
+        <w:rPr>
+          <w:rFonts w:ascii="Arial" w:hAnsi="Arial" w:cs="Arial"/>
+          <w:sz w:val="24"/>
+          <w:szCs w:val="24"/>
+        </w:rPr>
+        <w:t>including email, text messaging, instant messaging, telephones, computer systems and other electronic records</w:t>
+      </w:r>
+      <w:r>
+        <w:rPr>
+          <w:rFonts w:ascii="Arial" w:hAnsi="Arial" w:cs="Arial"/>
+          <w:sz w:val="24"/>
+          <w:szCs w:val="24"/>
+        </w:rPr>
+        <w:t>)</w:t>
+      </w:r>
+      <w:r>
+        <w:rPr>
+          <w:rFonts w:ascii="Arial" w:hAnsi="Arial" w:cs="Arial"/>
+          <w:sz w:val="24"/>
+          <w:szCs w:val="24"/>
+        </w:rPr>
+        <w:t>. In addition to the notice provided in this policy, users may also be notified</w:t>
+      </w:r>
+      <w:r>
+        <w:rPr>
+          <w:rFonts w:ascii="Arial" w:hAnsi="Arial" w:cs="Arial"/>
+          <w:sz w:val="24"/>
+          <w:szCs w:val="24"/>
+        </w:rPr>
+        <w:t xml:space="preserve"> </w:t>
+      </w:r>
+      <w:r>
+        <w:rPr>
+          <w:rFonts w:ascii="Arial" w:hAnsi="Arial" w:cs="Arial"/>
+          <w:sz w:val="24"/>
+          <w:szCs w:val="24"/>
+        </w:rPr>
+        <w:t>with</w:t>
+      </w:r>
+      <w:r>
+        <w:rPr>
+          <w:rFonts w:ascii="Arial" w:hAnsi="Arial" w:cs="Arial"/>
+          <w:sz w:val="24"/>
+          <w:szCs w:val="24"/>
+        </w:rPr>
+        <w:t xml:space="preserve"> </w:t>
+      </w:r>
+      <w:r>
+        <w:rPr>
+          <w:rFonts w:ascii="Arial" w:hAnsi="Arial" w:cs="Arial"/>
+          <w:sz w:val="24"/>
+          <w:szCs w:val="24"/>
+        </w:rPr>
+        <w:t xml:space="preserve">a </w:t>
+      </w:r>
+      <w:r>
+        <w:rPr>
+          <w:rFonts w:ascii="Arial" w:hAnsi="Arial" w:cs="Arial"/>
+          <w:sz w:val="24"/>
+          <w:szCs w:val="24"/>
+        </w:rPr>
+        <w:t>warning banner text at system entry points where users initially sign on</w:t>
+      </w:r>
+      <w:r>
+        <w:rPr>
+          <w:rFonts w:ascii="Arial" w:hAnsi="Arial" w:cs="Arial"/>
+          <w:sz w:val="24"/>
+          <w:szCs w:val="24"/>
+        </w:rPr>
+        <w:t xml:space="preserve"> </w:t>
+      </w:r>
+      <w:r>
+        <w:rPr>
+          <w:rFonts w:ascii="Arial" w:hAnsi="Arial" w:cs="Arial"/>
+          <w:sz w:val="24"/>
+          <w:szCs w:val="24"/>
+        </w:rPr>
+        <w:t xml:space="preserve">about </w:t>
+      </w:r>
+      <w:r>
+        <w:rPr>
+          <w:rFonts w:ascii="Arial" w:hAnsi="Arial" w:cs="Arial"/>
+          <w:sz w:val="24"/>
+          <w:szCs w:val="24"/>
+        </w:rPr>
+        <w:t>being</w:t>
+      </w:r>
+      <w:r>
+        <w:rPr>
+          <w:rFonts w:ascii="Arial" w:hAnsi="Arial" w:cs="Arial"/>
+          <w:sz w:val="24"/>
+          <w:szCs w:val="24"/>
+        </w:rPr>
+        <w:t xml:space="preserve"> </w:t>
       </w:r>
       <w:r>
         <w:rPr>
@@ -796,159 +948,7 @@
           <w:szCs w:val="24"/>
         </w:rPr>
         <w:lastRenderedPageBreak/>
-        <w:t>disclosed in any manner, by authorized personnel without additional prior notice to individuals. Periodic monitoring will be conducted of systems used, including but not limited to</w:t>
-      </w:r>
-      <w:r>
-        <w:rPr>
-          <w:rFonts w:ascii="Arial" w:hAnsi="Arial" w:cs="Arial"/>
-          <w:sz w:val="24"/>
-          <w:szCs w:val="24"/>
-        </w:rPr>
-        <w:t>:</w:t>
-      </w:r>
-      <w:r>
-        <w:rPr>
-          <w:rFonts w:ascii="Arial" w:hAnsi="Arial" w:cs="Arial"/>
-          <w:sz w:val="24"/>
-          <w:szCs w:val="24"/>
-        </w:rPr>
-        <w:t xml:space="preserve"> </w:t>
-      </w:r>
-      <w:r>
-        <w:rPr>
-          <w:rFonts w:ascii="Arial" w:hAnsi="Arial" w:cs="Arial"/>
-          <w:sz w:val="24"/>
-          <w:szCs w:val="24"/>
-        </w:rPr>
-        <w:t xml:space="preserve"> </w:t>
-      </w:r>
-      <w:r>
-        <w:rPr>
-          <w:rFonts w:ascii="Arial" w:hAnsi="Arial" w:cs="Arial"/>
-          <w:sz w:val="24"/>
-          <w:szCs w:val="24"/>
-        </w:rPr>
-        <w:t>all computer files</w:t>
-      </w:r>
-      <w:r>
-        <w:rPr>
-          <w:rFonts w:ascii="Arial" w:hAnsi="Arial" w:cs="Arial"/>
-          <w:sz w:val="24"/>
-          <w:szCs w:val="24"/>
-        </w:rPr>
-        <w:t>;</w:t>
-      </w:r>
-      <w:r>
-        <w:rPr>
-          <w:rFonts w:ascii="Arial" w:hAnsi="Arial" w:cs="Arial"/>
-          <w:sz w:val="24"/>
-          <w:szCs w:val="24"/>
-        </w:rPr>
-        <w:t xml:space="preserve"> and all forms of electronic communication </w:t>
-      </w:r>
-      <w:r>
-        <w:rPr>
-          <w:rFonts w:ascii="Arial" w:hAnsi="Arial" w:cs="Arial"/>
-          <w:sz w:val="24"/>
-          <w:szCs w:val="24"/>
-        </w:rPr>
-        <w:t>(</w:t>
-      </w:r>
-      <w:r>
-        <w:rPr>
-          <w:rFonts w:ascii="Arial" w:hAnsi="Arial" w:cs="Arial"/>
-          <w:sz w:val="24"/>
-          <w:szCs w:val="24"/>
-        </w:rPr>
-        <w:t>including email, text messaging, instant messaging, telephones, computer systems and other electronic records</w:t>
-      </w:r>
-      <w:r>
-        <w:rPr>
-          <w:rFonts w:ascii="Arial" w:hAnsi="Arial" w:cs="Arial"/>
-          <w:sz w:val="24"/>
-          <w:szCs w:val="24"/>
-        </w:rPr>
-        <w:t>)</w:t>
-      </w:r>
-      <w:r>
-        <w:rPr>
-          <w:rFonts w:ascii="Arial" w:hAnsi="Arial" w:cs="Arial"/>
-          <w:sz w:val="24"/>
-          <w:szCs w:val="24"/>
-        </w:rPr>
-        <w:t>. In addition to the notice provided in this policy, users may also be notified</w:t>
-      </w:r>
-      <w:r>
-        <w:rPr>
-          <w:rFonts w:ascii="Arial" w:hAnsi="Arial" w:cs="Arial"/>
-          <w:sz w:val="24"/>
-          <w:szCs w:val="24"/>
-        </w:rPr>
-        <w:t xml:space="preserve"> </w:t>
-      </w:r>
-      <w:r>
-        <w:rPr>
-          <w:rFonts w:ascii="Arial" w:hAnsi="Arial" w:cs="Arial"/>
-          <w:sz w:val="24"/>
-          <w:szCs w:val="24"/>
-        </w:rPr>
-        <w:t>with</w:t>
-      </w:r>
-      <w:r>
-        <w:rPr>
-          <w:rFonts w:ascii="Arial" w:hAnsi="Arial" w:cs="Arial"/>
-          <w:sz w:val="24"/>
-          <w:szCs w:val="24"/>
-        </w:rPr>
-        <w:t xml:space="preserve"> </w:t>
-      </w:r>
-      <w:r>
-        <w:rPr>
-          <w:rFonts w:ascii="Arial" w:hAnsi="Arial" w:cs="Arial"/>
-          <w:sz w:val="24"/>
-          <w:szCs w:val="24"/>
-        </w:rPr>
-        <w:t xml:space="preserve">a </w:t>
-      </w:r>
-      <w:r>
-        <w:rPr>
-          <w:rFonts w:ascii="Arial" w:hAnsi="Arial" w:cs="Arial"/>
-          <w:sz w:val="24"/>
-          <w:szCs w:val="24"/>
-        </w:rPr>
-        <w:t>warning banner text at system entry points where users initially sign on</w:t>
-      </w:r>
-      <w:r>
-        <w:rPr>
-          <w:rFonts w:ascii="Arial" w:hAnsi="Arial" w:cs="Arial"/>
-          <w:sz w:val="24"/>
-          <w:szCs w:val="24"/>
-        </w:rPr>
-        <w:t xml:space="preserve"> </w:t>
-      </w:r>
-      <w:r>
-        <w:rPr>
-          <w:rFonts w:ascii="Arial" w:hAnsi="Arial" w:cs="Arial"/>
-          <w:sz w:val="24"/>
-          <w:szCs w:val="24"/>
-        </w:rPr>
-        <w:t xml:space="preserve">about </w:t>
-      </w:r>
-      <w:r>
-        <w:rPr>
-          <w:rFonts w:ascii="Arial" w:hAnsi="Arial" w:cs="Arial"/>
-          <w:sz w:val="24"/>
-          <w:szCs w:val="24"/>
-        </w:rPr>
-        <w:t>being</w:t>
-      </w:r>
-      <w:r>
-        <w:rPr>
-          <w:rFonts w:ascii="Arial" w:hAnsi="Arial" w:cs="Arial"/>
-          <w:sz w:val="24"/>
-          <w:szCs w:val="24"/>
-        </w:rPr>
-        <w:t xml:space="preserve"> monitor</w:t>
+        <w:t>monitor</w:t>
       </w:r>
       <w:r>
         <w:rPr>
@@ -1689,7 +1689,6 @@
           <w:sz w:val="24"/>
           <w:szCs w:val="24"/>
         </w:rPr>
-        <w:lastRenderedPageBreak/>
         <w:t>organization</w:t>
       </w:r>
       <w:r>
@@ -1749,6 +1748,7 @@
         <w:jc w:val="both"/>
       </w:pPr>
       <w:r>
+        <w:lastRenderedPageBreak/>
         <w:t>Unauthorized use or disclosure of personal, private, sensitive,</w:t>
       </w:r>
       <w:r>
@@ -2141,7 +2141,6 @@
           <w:b/>
           <w:bCs/>
         </w:rPr>
-        <w:lastRenderedPageBreak/>
         <w:t>4.2</w:t>
       </w:r>
       <w:r>
@@ -2272,7 +2271,16 @@
           <w:sz w:val="24"/>
           <w:szCs w:val="24"/>
         </w:rPr>
-        <w:t>is limited in amount and duration</w:t>
+        <w:t xml:space="preserve">is limited in amount and </w:t>
+      </w:r>
+      <w:r>
+        <w:rPr>
+          <w:rFonts w:ascii="Arial" w:hAnsi="Arial" w:cs="Arial"/>
+          <w:sz w:val="24"/>
+          <w:szCs w:val="24"/>
+        </w:rPr>
+        <w:lastRenderedPageBreak/>
+        <w:t>duration</w:t>
       </w:r>
       <w:r>
         <w:rPr>
@@ -3106,16 +3114,7 @@
           <w:sz w:val="24"/>
           <w:szCs w:val="24"/>
         </w:rPr>
-        <w:t xml:space="preserve"> Approval is at the discretion of </w:t>
-      </w:r>
-      <w:r>
-        <w:rPr>
-          <w:rFonts w:ascii="Arial" w:hAnsi="Arial" w:cs="Arial"/>
-          <w:sz w:val="24"/>
-          <w:szCs w:val="24"/>
-        </w:rPr>
-        <w:lastRenderedPageBreak/>
-        <w:t>the PIO and may be granted upon demonstration of a business need</w:t>
+        <w:t xml:space="preserve"> Approval is at the discretion of the PIO and may be granted upon demonstration of a business need</w:t>
       </w:r>
       <w:r>
         <w:rPr>
@@ -3199,6 +3198,7 @@
           <w:sz w:val="24"/>
           <w:szCs w:val="24"/>
         </w:rPr>
+        <w:lastRenderedPageBreak/>
         <w:t xml:space="preserve">Unless specifically authorized, the use of </w:t>
       </w:r>
       <w:r>
@@ -3398,11 +3398,7 @@
         <w:jc w:val="both"/>
       </w:pPr>
       <w:r>
-        <w:t xml:space="preserve">If a personal email, posting, or other electronic message could be construed to be an official communication, a disclaimer is strongly recommended. A disclaimer might </w:t>
-      </w:r>
-      <w:r>
-        <w:lastRenderedPageBreak/>
-        <w:t xml:space="preserve">be: “The views and opinions expressed are those of the author and do not necessarily reflect those of the </w:t>
+        <w:t xml:space="preserve">If a personal email, posting, or other electronic message could be construed to be an official communication, a disclaimer is strongly recommended. A disclaimer might be: “The views and opinions expressed are those of the author and do not necessarily reflect those of the </w:t>
       </w:r>
       <w:r>
         <w:t>organization</w:t>
@@ -3425,7 +3421,11 @@
         <w:t>organization</w:t>
       </w:r>
       <w:r>
-        <w:t xml:space="preserve">. Users are strongly discouraged from using the same passwords in their personal use of social media sites as those used </w:t>
+        <w:t xml:space="preserve">. Users are strongly discouraged from using the same passwords in their personal use of social media sites as those </w:t>
+      </w:r>
+      <w:r>
+        <w:lastRenderedPageBreak/>
+        <w:t xml:space="preserve">used </w:t>
       </w:r>
       <w:r>
         <w:t xml:space="preserve">on </w:t>
@@ -3616,8 +3616,6 @@
       <w:pPr>
         <w:pStyle w:val="Heading1"/>
       </w:pPr>
-      <w:bookmarkStart w:id="0" w:name="_GoBack"/>
-      <w:bookmarkEnd w:id="0"/>
       <w:r>
         <w:rPr>
           <w:color w:val="auto"/>
@@ -4136,7 +4134,6 @@
     </w:p>
     <w:sectPr>
       <w:footerReference w:type="default" r:id="rId11"/>
-      <w:headerReference w:type="first" r:id="rId12"/>
       <w:pgSz w:w="12240" w:h="15840"/>
       <w:pgMar w:top="1440" w:right="1170" w:bottom="1440" w:left="1440" w:header="720" w:footer="720" w:gutter="0"/>
       <w:pgNumType w:start="1"/>
@@ -4149,7 +4146,7 @@
 </file>
 
 <file path=word/endnotes.xml><?xml version="1.0" encoding="utf-8"?>
-<w:endnotes xmlns:wpc="http://schemas.microsoft.com/office/word/2010/wordprocessingCanvas" xmlns:cx="http://schemas.microsoft.com/office/drawing/2014/chartex" xmlns:cx1="http://schemas.microsoft.com/office/drawing/2015/9/8/chartex" xmlns:cx2="http://schemas.microsoft.com/office/drawing/2015/10/21/chartex" xmlns:cx3="http://schemas.microsoft.com/office/drawing/2016/5/9/chartex" xmlns:cx4="http://schemas.microsoft.com/office/drawing/2016/5/10/chartex" xmlns:cx5="http://schemas.microsoft.com/office/drawing/2016/5/11/chartex" xmlns:cx6="http://schemas.microsoft.com/office/drawing/2016/5/12/chartex" xmlns:cx7="http://schemas.microsoft.com/office/drawing/2016/5/13/chartex" xmlns:cx8="http://schemas.microsoft.com/office/drawing/2016/5/14/chartex" xmlns:mc="http://schemas.openxmlformats.org/markup-compatibility/2006" xmlns:aink="http://schemas.microsoft.com/office/drawing/2016/ink" xmlns:am3d="http://schemas.microsoft.com/office/drawing/2017/model3d" xmlns:o="urn:schemas-microsoft-com:office:office" xmlns:r="http://schemas.openxmlformats.org/officeDocument/2006/relationships" xmlns:m="http://schemas.openxmlformats.org/officeDocument/2006/math" xmlns:v="urn:schemas-microsoft-com:vml" xmlns:wp14="http://schemas.microsoft.com/office/word/2010/wordprocessingDrawing" xmlns:wp="http://schemas.openxmlformats.org/drawingml/2006/wordprocessingDrawing" xmlns:w10="urn:schemas-microsoft-com:office:word" xmlns:w="http://schemas.openxmlformats.org/wordprocessingml/2006/main" xmlns:w14="http://schemas.microsoft.com/office/word/2010/wordml" xmlns:w15="http://schemas.microsoft.com/office/word/2012/wordml" xmlns:w16cid="http://schemas.microsoft.com/office/word/2016/wordml/cid" xmlns:w16se="http://schemas.microsoft.com/office/word/2015/wordml/symex" xmlns:wpg="http://schemas.microsoft.com/office/word/2010/wordprocessingGroup" xmlns:wpi="http://schemas.microsoft.com/office/word/2010/wordprocessingInk" xmlns:wne="http://schemas.microsoft.com/office/word/2006/wordml" xmlns:wps="http://schemas.microsoft.com/office/word/2010/wordprocessingShape" mc:Ignorable="w14 w15 w16se w16cid wp14">
+<w:endnotes xmlns:wpc="http://schemas.microsoft.com/office/word/2010/wordprocessingCanvas" xmlns:cx="http://schemas.microsoft.com/office/drawing/2014/chartex" xmlns:cx1="http://schemas.microsoft.com/office/drawing/2015/9/8/chartex" xmlns:cx2="http://schemas.microsoft.com/office/drawing/2015/10/21/chartex" xmlns:cx3="http://schemas.microsoft.com/office/drawing/2016/5/9/chartex" xmlns:cx4="http://schemas.microsoft.com/office/drawing/2016/5/10/chartex" xmlns:cx5="http://schemas.microsoft.com/office/drawing/2016/5/11/chartex" xmlns:cx6="http://schemas.microsoft.com/office/drawing/2016/5/12/chartex" xmlns:cx7="http://schemas.microsoft.com/office/drawing/2016/5/13/chartex" xmlns:cx8="http://schemas.microsoft.com/office/drawing/2016/5/14/chartex" xmlns:mc="http://schemas.openxmlformats.org/markup-compatibility/2006" xmlns:aink="http://schemas.microsoft.com/office/drawing/2016/ink" xmlns:am3d="http://schemas.microsoft.com/office/drawing/2017/model3d" xmlns:o="urn:schemas-microsoft-com:office:office" xmlns:oel="http://schemas.microsoft.com/office/2019/extlst" xmlns:r="http://schemas.openxmlformats.org/officeDocument/2006/relationships" xmlns:m="http://schemas.openxmlformats.org/officeDocument/2006/math" xmlns:v="urn:schemas-microsoft-com:vml" xmlns:wp14="http://schemas.microsoft.com/office/word/2010/wordprocessingDrawing" xmlns:wp="http://schemas.openxmlformats.org/drawingml/2006/wordprocessingDrawing" xmlns:w10="urn:schemas-microsoft-com:office:word" xmlns:w="http://schemas.openxmlformats.org/wordprocessingml/2006/main" xmlns:w14="http://schemas.microsoft.com/office/word/2010/wordml" xmlns:w15="http://schemas.microsoft.com/office/word/2012/wordml" xmlns:w16cex="http://schemas.microsoft.com/office/word/2018/wordml/cex" xmlns:w16cid="http://schemas.microsoft.com/office/word/2016/wordml/cid" xmlns:w16="http://schemas.microsoft.com/office/word/2018/wordml" xmlns:w16du="http://schemas.microsoft.com/office/word/2023/wordml/word16du" xmlns:w16sdtdh="http://schemas.microsoft.com/office/word/2020/wordml/sdtdatahash" xmlns:w16se="http://schemas.microsoft.com/office/word/2015/wordml/symex" xmlns:wpg="http://schemas.microsoft.com/office/word/2010/wordprocessingGroup" xmlns:wpi="http://schemas.microsoft.com/office/word/2010/wordprocessingInk" xmlns:wne="http://schemas.microsoft.com/office/word/2006/wordml" xmlns:wps="http://schemas.microsoft.com/office/word/2010/wordprocessingShape" mc:Ignorable="w14 w15 w16se w16cid w16 w16cex w16sdtdh w16du wp14">
   <w:endnote w:type="separator" w:id="-1">
     <w:p>
       <w:pPr>
@@ -4181,7 +4178,7 @@
 </file>
 
 <file path=word/footer1.xml><?xml version="1.0" encoding="utf-8"?>
-<w:ftr xmlns:wpc="http://schemas.microsoft.com/office/word/2010/wordprocessingCanvas" xmlns:cx="http://schemas.microsoft.com/office/drawing/2014/chartex" xmlns:cx1="http://schemas.microsoft.com/office/drawing/2015/9/8/chartex" xmlns:cx2="http://schemas.microsoft.com/office/drawing/2015/10/21/chartex" xmlns:cx3="http://schemas.microsoft.com/office/drawing/2016/5/9/chartex" xmlns:cx4="http://schemas.microsoft.com/office/drawing/2016/5/10/chartex" xmlns:cx5="http://schemas.microsoft.com/office/drawing/2016/5/11/chartex" xmlns:cx6="http://schemas.microsoft.com/office/drawing/2016/5/12/chartex" xmlns:cx7="http://schemas.microsoft.com/office/drawing/2016/5/13/chartex" xmlns:cx8="http://schemas.microsoft.com/office/drawing/2016/5/14/chartex" xmlns:mc="http://schemas.openxmlformats.org/markup-compatibility/2006" xmlns:aink="http://schemas.microsoft.com/office/drawing/2016/ink" xmlns:am3d="http://schemas.microsoft.com/office/drawing/2017/model3d" xmlns:o="urn:schemas-microsoft-com:office:office" xmlns:r="http://schemas.openxmlformats.org/officeDocument/2006/relationships" xmlns:m="http://schemas.openxmlformats.org/officeDocument/2006/math" xmlns:v="urn:schemas-microsoft-com:vml" xmlns:wp14="http://schemas.microsoft.com/office/word/2010/wordprocessingDrawing" xmlns:wp="http://schemas.openxmlformats.org/drawingml/2006/wordprocessingDrawing" xmlns:w10="urn:schemas-microsoft-com:office:word" xmlns:w="http://schemas.openxmlformats.org/wordprocessingml/2006/main" xmlns:w14="http://schemas.microsoft.com/office/word/2010/wordml" xmlns:w15="http://schemas.microsoft.com/office/word/2012/wordml" xmlns:w16cid="http://schemas.microsoft.com/office/word/2016/wordml/cid" xmlns:w16se="http://schemas.microsoft.com/office/word/2015/wordml/symex" xmlns:wpg="http://schemas.microsoft.com/office/word/2010/wordprocessingGroup" xmlns:wpi="http://schemas.microsoft.com/office/word/2010/wordprocessingInk" xmlns:wne="http://schemas.microsoft.com/office/word/2006/wordml" xmlns:wps="http://schemas.microsoft.com/office/word/2010/wordprocessingShape" mc:Ignorable="w14 w15 w16se w16cid wp14">
+<w:ftr xmlns:wpc="http://schemas.microsoft.com/office/word/2010/wordprocessingCanvas" xmlns:cx="http://schemas.microsoft.com/office/drawing/2014/chartex" xmlns:cx1="http://schemas.microsoft.com/office/drawing/2015/9/8/chartex" xmlns:cx2="http://schemas.microsoft.com/office/drawing/2015/10/21/chartex" xmlns:cx3="http://schemas.microsoft.com/office/drawing/2016/5/9/chartex" xmlns:cx4="http://schemas.microsoft.com/office/drawing/2016/5/10/chartex" xmlns:cx5="http://schemas.microsoft.com/office/drawing/2016/5/11/chartex" xmlns:cx6="http://schemas.microsoft.com/office/drawing/2016/5/12/chartex" xmlns:cx7="http://schemas.microsoft.com/office/drawing/2016/5/13/chartex" xmlns:cx8="http://schemas.microsoft.com/office/drawing/2016/5/14/chartex" xmlns:mc="http://schemas.openxmlformats.org/markup-compatibility/2006" xmlns:aink="http://schemas.microsoft.com/office/drawing/2016/ink" xmlns:am3d="http://schemas.microsoft.com/office/drawing/2017/model3d" xmlns:o="urn:schemas-microsoft-com:office:office" xmlns:oel="http://schemas.microsoft.com/office/2019/extlst" xmlns:r="http://schemas.openxmlformats.org/officeDocument/2006/relationships" xmlns:m="http://schemas.openxmlformats.org/officeDocument/2006/math" xmlns:v="urn:schemas-microsoft-com:vml" xmlns:wp14="http://schemas.microsoft.com/office/word/2010/wordprocessingDrawing" xmlns:wp="http://schemas.openxmlformats.org/drawingml/2006/wordprocessingDrawing" xmlns:w10="urn:schemas-microsoft-com:office:word" xmlns:w="http://schemas.openxmlformats.org/wordprocessingml/2006/main" xmlns:w14="http://schemas.microsoft.com/office/word/2010/wordml" xmlns:w15="http://schemas.microsoft.com/office/word/2012/wordml" xmlns:w16cex="http://schemas.microsoft.com/office/word/2018/wordml/cex" xmlns:w16cid="http://schemas.microsoft.com/office/word/2016/wordml/cid" xmlns:w16="http://schemas.microsoft.com/office/word/2018/wordml" xmlns:w16du="http://schemas.microsoft.com/office/word/2023/wordml/word16du" xmlns:w16sdtdh="http://schemas.microsoft.com/office/word/2020/wordml/sdtdatahash" xmlns:w16se="http://schemas.microsoft.com/office/word/2015/wordml/symex" xmlns:wpg="http://schemas.microsoft.com/office/word/2010/wordprocessingGroup" xmlns:wpi="http://schemas.microsoft.com/office/word/2010/wordprocessingInk" xmlns:wne="http://schemas.microsoft.com/office/word/2006/wordml" xmlns:wps="http://schemas.microsoft.com/office/word/2010/wordprocessingShape" mc:Ignorable="w14 w15 w16se w16cid w16 w16cex w16sdtdh w16du wp14">
   <w:p>
     <w:pPr>
       <w:pStyle w:val="Footer"/>
@@ -4322,7 +4319,7 @@
 </file>
 
 <file path=word/footnotes.xml><?xml version="1.0" encoding="utf-8"?>
-<w:footnotes xmlns:wpc="http://schemas.microsoft.com/office/word/2010/wordprocessingCanvas" xmlns:cx="http://schemas.microsoft.com/office/drawing/2014/chartex" xmlns:cx1="http://schemas.microsoft.com/office/drawing/2015/9/8/chartex" xmlns:cx2="http://schemas.microsoft.com/office/drawing/2015/10/21/chartex" xmlns:cx3="http://schemas.microsoft.com/office/drawing/2016/5/9/chartex" xmlns:cx4="http://schemas.microsoft.com/office/drawing/2016/5/10/chartex" xmlns:cx5="http://schemas.microsoft.com/office/drawing/2016/5/11/chartex" xmlns:cx6="http://schemas.microsoft.com/office/drawing/2016/5/12/chartex" xmlns:cx7="http://schemas.microsoft.com/office/drawing/2016/5/13/chartex" xmlns:cx8="http://schemas.microsoft.com/office/drawing/2016/5/14/chartex" xmlns:mc="http://schemas.openxmlformats.org/markup-compatibility/2006" xmlns:aink="http://schemas.microsoft.com/office/drawing/2016/ink" xmlns:am3d="http://schemas.microsoft.com/office/drawing/2017/model3d" xmlns:o="urn:schemas-microsoft-com:office:office" xmlns:r="http://schemas.openxmlformats.org/officeDocument/2006/relationships" xmlns:m="http://schemas.openxmlformats.org/officeDocument/2006/math" xmlns:v="urn:schemas-microsoft-com:vml" xmlns:wp14="http://schemas.microsoft.com/office/word/2010/wordprocessingDrawing" xmlns:wp="http://schemas.openxmlformats.org/drawingml/2006/wordprocessingDrawing" xmlns:w10="urn:schemas-microsoft-com:office:word" xmlns:w="http://schemas.openxmlformats.org/wordprocessingml/2006/main" xmlns:w14="http://schemas.microsoft.com/office/word/2010/wordml" xmlns:w15="http://schemas.microsoft.com/office/word/2012/wordml" xmlns:w16cid="http://schemas.microsoft.com/office/word/2016/wordml/cid" xmlns:w16se="http://schemas.microsoft.com/office/word/2015/wordml/symex" xmlns:wpg="http://schemas.microsoft.com/office/word/2010/wordprocessingGroup" xmlns:wpi="http://schemas.microsoft.com/office/word/2010/wordprocessingInk" xmlns:wne="http://schemas.microsoft.com/office/word/2006/wordml" xmlns:wps="http://schemas.microsoft.com/office/word/2010/wordprocessingShape" mc:Ignorable="w14 w15 w16se w16cid wp14">
+<w:footnotes xmlns:wpc="http://schemas.microsoft.com/office/word/2010/wordprocessingCanvas" xmlns:cx="http://schemas.microsoft.com/office/drawing/2014/chartex" xmlns:cx1="http://schemas.microsoft.com/office/drawing/2015/9/8/chartex" xmlns:cx2="http://schemas.microsoft.com/office/drawing/2015/10/21/chartex" xmlns:cx3="http://schemas.microsoft.com/office/drawing/2016/5/9/chartex" xmlns:cx4="http://schemas.microsoft.com/office/drawing/2016/5/10/chartex" xmlns:cx5="http://schemas.microsoft.com/office/drawing/2016/5/11/chartex" xmlns:cx6="http://schemas.microsoft.com/office/drawing/2016/5/12/chartex" xmlns:cx7="http://schemas.microsoft.com/office/drawing/2016/5/13/chartex" xmlns:cx8="http://schemas.microsoft.com/office/drawing/2016/5/14/chartex" xmlns:mc="http://schemas.openxmlformats.org/markup-compatibility/2006" xmlns:aink="http://schemas.microsoft.com/office/drawing/2016/ink" xmlns:am3d="http://schemas.microsoft.com/office/drawing/2017/model3d" xmlns:o="urn:schemas-microsoft-com:office:office" xmlns:oel="http://schemas.microsoft.com/office/2019/extlst" xmlns:r="http://schemas.openxmlformats.org/officeDocument/2006/relationships" xmlns:m="http://schemas.openxmlformats.org/officeDocument/2006/math" xmlns:v="urn:schemas-microsoft-com:vml" xmlns:wp14="http://schemas.microsoft.com/office/word/2010/wordprocessingDrawing" xmlns:wp="http://schemas.openxmlformats.org/drawingml/2006/wordprocessingDrawing" xmlns:w10="urn:schemas-microsoft-com:office:word" xmlns:w="http://schemas.openxmlformats.org/wordprocessingml/2006/main" xmlns:w14="http://schemas.microsoft.com/office/word/2010/wordml" xmlns:w15="http://schemas.microsoft.com/office/word/2012/wordml" xmlns:w16cex="http://schemas.microsoft.com/office/word/2018/wordml/cex" xmlns:w16cid="http://schemas.microsoft.com/office/word/2016/wordml/cid" xmlns:w16="http://schemas.microsoft.com/office/word/2018/wordml" xmlns:w16du="http://schemas.microsoft.com/office/word/2023/wordml/word16du" xmlns:w16sdtdh="http://schemas.microsoft.com/office/word/2020/wordml/sdtdatahash" xmlns:w16se="http://schemas.microsoft.com/office/word/2015/wordml/symex" xmlns:wpg="http://schemas.microsoft.com/office/word/2010/wordprocessingGroup" xmlns:wpi="http://schemas.microsoft.com/office/word/2010/wordprocessingInk" xmlns:wne="http://schemas.microsoft.com/office/word/2006/wordml" xmlns:wps="http://schemas.microsoft.com/office/word/2010/wordprocessingShape" mc:Ignorable="w14 w15 w16se w16cid w16 w16cex w16sdtdh w16du wp14">
   <w:footnote w:type="separator" w:id="-1">
     <w:p>
       <w:pPr>
@@ -4353,74 +4350,8 @@
 </w:footnotes>
 </file>
 
-<file path=word/header1.xml><?xml version="1.0" encoding="utf-8"?>
-<w:hdr xmlns:wpc="http://schemas.microsoft.com/office/word/2010/wordprocessingCanvas" xmlns:cx="http://schemas.microsoft.com/office/drawing/2014/chartex" xmlns:cx1="http://schemas.microsoft.com/office/drawing/2015/9/8/chartex" xmlns:cx2="http://schemas.microsoft.com/office/drawing/2015/10/21/chartex" xmlns:cx3="http://schemas.microsoft.com/office/drawing/2016/5/9/chartex" xmlns:cx4="http://schemas.microsoft.com/office/drawing/2016/5/10/chartex" xmlns:cx5="http://schemas.microsoft.com/office/drawing/2016/5/11/chartex" xmlns:cx6="http://schemas.microsoft.com/office/drawing/2016/5/12/chartex" xmlns:cx7="http://schemas.microsoft.com/office/drawing/2016/5/13/chartex" xmlns:cx8="http://schemas.microsoft.com/office/drawing/2016/5/14/chartex" xmlns:mc="http://schemas.openxmlformats.org/markup-compatibility/2006" xmlns:aink="http://schemas.microsoft.com/office/drawing/2016/ink" xmlns:am3d="http://schemas.microsoft.com/office/drawing/2017/model3d" xmlns:o="urn:schemas-microsoft-com:office:office" xmlns:r="http://schemas.openxmlformats.org/officeDocument/2006/relationships" xmlns:m="http://schemas.openxmlformats.org/officeDocument/2006/math" xmlns:v="urn:schemas-microsoft-com:vml" xmlns:wp14="http://schemas.microsoft.com/office/word/2010/wordprocessingDrawing" xmlns:wp="http://schemas.openxmlformats.org/drawingml/2006/wordprocessingDrawing" xmlns:w10="urn:schemas-microsoft-com:office:word" xmlns:w="http://schemas.openxmlformats.org/wordprocessingml/2006/main" xmlns:w14="http://schemas.microsoft.com/office/word/2010/wordml" xmlns:w15="http://schemas.microsoft.com/office/word/2012/wordml" xmlns:w16cid="http://schemas.microsoft.com/office/word/2016/wordml/cid" xmlns:w16se="http://schemas.microsoft.com/office/word/2015/wordml/symex" xmlns:wpg="http://schemas.microsoft.com/office/word/2010/wordprocessingGroup" xmlns:wpi="http://schemas.microsoft.com/office/word/2010/wordprocessingInk" xmlns:wne="http://schemas.microsoft.com/office/word/2006/wordml" xmlns:wps="http://schemas.microsoft.com/office/word/2010/wordprocessingShape" mc:Ignorable="w14 w15 w16se w16cid wp14">
-  <w:p>
-    <w:pPr>
-      <w:pStyle w:val="Header"/>
-    </w:pPr>
-  </w:p>
-  <w:p>
-    <w:pPr>
-      <w:pStyle w:val="Header"/>
-    </w:pPr>
-  </w:p>
-  <w:p>
-    <w:pPr>
-      <w:pStyle w:val="Header"/>
-    </w:pPr>
-  </w:p>
-  <w:p>
-    <w:pPr>
-      <w:pStyle w:val="Header"/>
-    </w:pPr>
-  </w:p>
-  <w:p>
-    <w:pPr>
-      <w:pStyle w:val="Header"/>
-      <w:tabs>
-        <w:tab w:val="clear" w:pos="9360"/>
-        <w:tab w:val="left" w:pos="990"/>
-        <w:tab w:val="right" w:pos="10080"/>
-      </w:tabs>
-    </w:pPr>
-    <w:r>
-      <w:tab/>
-    </w:r>
-  </w:p>
-  <w:p>
-    <w:pPr>
-      <w:pStyle w:val="Header"/>
-    </w:pPr>
-  </w:p>
-  <w:p>
-    <w:pPr>
-      <w:pStyle w:val="Header"/>
-      <w:tabs>
-        <w:tab w:val="clear" w:pos="4680"/>
-        <w:tab w:val="clear" w:pos="9360"/>
-        <w:tab w:val="left" w:pos="7125"/>
-      </w:tabs>
-    </w:pPr>
-    <w:r>
-      <w:tab/>
-    </w:r>
-  </w:p>
-  <w:p>
-    <w:pPr>
-      <w:pStyle w:val="Header"/>
-    </w:pPr>
-  </w:p>
-  <w:p>
-    <w:pPr>
-      <w:pStyle w:val="Header"/>
-    </w:pPr>
-  </w:p>
-</w:hdr>
-</file>
-
 <file path=word/numbering.xml><?xml version="1.0" encoding="utf-8"?>
-<w:numbering xmlns:wpc="http://schemas.microsoft.com/office/word/2010/wordprocessingCanvas" xmlns:cx="http://schemas.microsoft.com/office/drawing/2014/chartex" xmlns:cx1="http://schemas.microsoft.com/office/drawing/2015/9/8/chartex" xmlns:cx2="http://schemas.microsoft.com/office/drawing/2015/10/21/chartex" xmlns:cx3="http://schemas.microsoft.com/office/drawing/2016/5/9/chartex" xmlns:cx4="http://schemas.microsoft.com/office/drawing/2016/5/10/chartex" xmlns:cx5="http://schemas.microsoft.com/office/drawing/2016/5/11/chartex" xmlns:cx6="http://schemas.microsoft.com/office/drawing/2016/5/12/chartex" xmlns:cx7="http://schemas.microsoft.com/office/drawing/2016/5/13/chartex" xmlns:cx8="http://schemas.microsoft.com/office/drawing/2016/5/14/chartex" xmlns:mc="http://schemas.openxmlformats.org/markup-compatibility/2006" xmlns:aink="http://schemas.microsoft.com/office/drawing/2016/ink" xmlns:am3d="http://schemas.microsoft.com/office/drawing/2017/model3d" xmlns:o="urn:schemas-microsoft-com:office:office" xmlns:r="http://schemas.openxmlformats.org/officeDocument/2006/relationships" xmlns:m="http://schemas.openxmlformats.org/officeDocument/2006/math" xmlns:v="urn:schemas-microsoft-com:vml" xmlns:wp14="http://schemas.microsoft.com/office/word/2010/wordprocessingDrawing" xmlns:wp="http://schemas.openxmlformats.org/drawingml/2006/wordprocessingDrawing" xmlns:w10="urn:schemas-microsoft-com:office:word" xmlns:w="http://schemas.openxmlformats.org/wordprocessingml/2006/main" xmlns:w14="http://schemas.microsoft.com/office/word/2010/wordml" xmlns:w15="http://schemas.microsoft.com/office/word/2012/wordml" xmlns:w16cid="http://schemas.microsoft.com/office/word/2016/wordml/cid" xmlns:w16se="http://schemas.microsoft.com/office/word/2015/wordml/symex" xmlns:wpg="http://schemas.microsoft.com/office/word/2010/wordprocessingGroup" xmlns:wpi="http://schemas.microsoft.com/office/word/2010/wordprocessingInk" xmlns:wne="http://schemas.microsoft.com/office/word/2006/wordml" xmlns:wps="http://schemas.microsoft.com/office/word/2010/wordprocessingShape" mc:Ignorable="w14 w15 w16se w16cid wp14">
+<w:numbering xmlns:wpc="http://schemas.microsoft.com/office/word/2010/wordprocessingCanvas" xmlns:cx="http://schemas.microsoft.com/office/drawing/2014/chartex" xmlns:cx1="http://schemas.microsoft.com/office/drawing/2015/9/8/chartex" xmlns:cx2="http://schemas.microsoft.com/office/drawing/2015/10/21/chartex" xmlns:cx3="http://schemas.microsoft.com/office/drawing/2016/5/9/chartex" xmlns:cx4="http://schemas.microsoft.com/office/drawing/2016/5/10/chartex" xmlns:cx5="http://schemas.microsoft.com/office/drawing/2016/5/11/chartex" xmlns:cx6="http://schemas.microsoft.com/office/drawing/2016/5/12/chartex" xmlns:cx7="http://schemas.microsoft.com/office/drawing/2016/5/13/chartex" xmlns:cx8="http://schemas.microsoft.com/office/drawing/2016/5/14/chartex" xmlns:mc="http://schemas.openxmlformats.org/markup-compatibility/2006" xmlns:aink="http://schemas.microsoft.com/office/drawing/2016/ink" xmlns:am3d="http://schemas.microsoft.com/office/drawing/2017/model3d" xmlns:o="urn:schemas-microsoft-com:office:office" xmlns:oel="http://schemas.microsoft.com/office/2019/extlst" xmlns:r="http://schemas.openxmlformats.org/officeDocument/2006/relationships" xmlns:m="http://schemas.openxmlformats.org/officeDocument/2006/math" xmlns:v="urn:schemas-microsoft-com:vml" xmlns:wp14="http://schemas.microsoft.com/office/word/2010/wordprocessingDrawing" xmlns:wp="http://schemas.openxmlformats.org/drawingml/2006/wordprocessingDrawing" xmlns:w10="urn:schemas-microsoft-com:office:word" xmlns:w="http://schemas.openxmlformats.org/wordprocessingml/2006/main" xmlns:w14="http://schemas.microsoft.com/office/word/2010/wordml" xmlns:w15="http://schemas.microsoft.com/office/word/2012/wordml" xmlns:w16cex="http://schemas.microsoft.com/office/word/2018/wordml/cex" xmlns:w16cid="http://schemas.microsoft.com/office/word/2016/wordml/cid" xmlns:w16="http://schemas.microsoft.com/office/word/2018/wordml" xmlns:w16du="http://schemas.microsoft.com/office/word/2023/wordml/word16du" xmlns:w16sdtdh="http://schemas.microsoft.com/office/word/2020/wordml/sdtdatahash" xmlns:w16se="http://schemas.microsoft.com/office/word/2015/wordml/symex" xmlns:wpg="http://schemas.microsoft.com/office/word/2010/wordprocessingGroup" xmlns:wpi="http://schemas.microsoft.com/office/word/2010/wordprocessingInk" xmlns:wne="http://schemas.microsoft.com/office/word/2006/wordml" xmlns:wps="http://schemas.microsoft.com/office/word/2010/wordprocessingShape" mc:Ignorable="w14 w15 w16se w16cid w16 w16cex w16sdtdh w16du wp14">
   <w:numPicBullet w:numPicBulletId="0">
     <w:pict>
       <v:shapetype id="_x0000_t75" coordsize="21600,21600" o:spt="75" o:preferrelative="t" path="m@4@5l@4@11@9@11@9@5xe" filled="f" stroked="f">
@@ -4442,7 +4373,7 @@
         <v:path o:extrusionok="f" gradientshapeok="t" o:connecttype="rect"/>
         <o:lock v:ext="edit" aspectratio="t"/>
       </v:shapetype>
-      <v:shape id="_x0000_i1050" type="#_x0000_t75" style="width:36.75pt;height:36pt" o:bullet="t">
+      <v:shape id="_x0000_i1030" type="#_x0000_t75" style="width:36.85pt;height:36.3pt" o:bullet="t">
         <v:imagedata r:id="rId1" o:title="art194"/>
       </v:shape>
     </w:pict>
@@ -8621,128 +8552,128 @@
       </w:pPr>
     </w:lvl>
   </w:abstractNum>
-  <w:num w:numId="1">
+  <w:num w:numId="1" w16cid:durableId="117795567">
     <w:abstractNumId w:val="10"/>
   </w:num>
-  <w:num w:numId="2">
+  <w:num w:numId="2" w16cid:durableId="1514145562">
     <w:abstractNumId w:val="11"/>
   </w:num>
-  <w:num w:numId="3">
+  <w:num w:numId="3" w16cid:durableId="225997702">
     <w:abstractNumId w:val="12"/>
   </w:num>
-  <w:num w:numId="4">
+  <w:num w:numId="4" w16cid:durableId="1748962890">
     <w:abstractNumId w:val="36"/>
   </w:num>
-  <w:num w:numId="5">
+  <w:num w:numId="5" w16cid:durableId="79567034">
     <w:abstractNumId w:val="13"/>
   </w:num>
-  <w:num w:numId="6">
+  <w:num w:numId="6" w16cid:durableId="102041457">
     <w:abstractNumId w:val="19"/>
   </w:num>
-  <w:num w:numId="7">
+  <w:num w:numId="7" w16cid:durableId="1957787226">
     <w:abstractNumId w:val="24"/>
   </w:num>
-  <w:num w:numId="8">
+  <w:num w:numId="8" w16cid:durableId="1492454130">
     <w:abstractNumId w:val="30"/>
   </w:num>
-  <w:num w:numId="9">
+  <w:num w:numId="9" w16cid:durableId="231932244">
     <w:abstractNumId w:val="25"/>
   </w:num>
-  <w:num w:numId="10">
+  <w:num w:numId="10" w16cid:durableId="1594314303">
     <w:abstractNumId w:val="31"/>
   </w:num>
-  <w:num w:numId="11">
+  <w:num w:numId="11" w16cid:durableId="587732204">
     <w:abstractNumId w:val="15"/>
   </w:num>
-  <w:num w:numId="12">
+  <w:num w:numId="12" w16cid:durableId="791099340">
     <w:abstractNumId w:val="23"/>
   </w:num>
-  <w:num w:numId="13">
+  <w:num w:numId="13" w16cid:durableId="192615054">
     <w:abstractNumId w:val="29"/>
   </w:num>
-  <w:num w:numId="14">
+  <w:num w:numId="14" w16cid:durableId="1463234607">
     <w:abstractNumId w:val="35"/>
   </w:num>
-  <w:num w:numId="15">
+  <w:num w:numId="15" w16cid:durableId="2078818769">
     <w:abstractNumId w:val="26"/>
   </w:num>
-  <w:num w:numId="16">
+  <w:num w:numId="16" w16cid:durableId="424889611">
     <w:abstractNumId w:val="34"/>
   </w:num>
-  <w:num w:numId="17">
+  <w:num w:numId="17" w16cid:durableId="298457807">
     <w:abstractNumId w:val="18"/>
   </w:num>
-  <w:num w:numId="18">
+  <w:num w:numId="18" w16cid:durableId="1117681564">
     <w:abstractNumId w:val="6"/>
   </w:num>
-  <w:num w:numId="19">
+  <w:num w:numId="19" w16cid:durableId="1963684235">
     <w:abstractNumId w:val="20"/>
   </w:num>
-  <w:num w:numId="20">
+  <w:num w:numId="20" w16cid:durableId="2145417109">
     <w:abstractNumId w:val="8"/>
   </w:num>
-  <w:num w:numId="21">
+  <w:num w:numId="21" w16cid:durableId="1112942345">
     <w:abstractNumId w:val="33"/>
   </w:num>
-  <w:num w:numId="22">
+  <w:num w:numId="22" w16cid:durableId="2078552006">
     <w:abstractNumId w:val="1"/>
   </w:num>
-  <w:num w:numId="23">
+  <w:num w:numId="23" w16cid:durableId="1321499760">
     <w:abstractNumId w:val="22"/>
   </w:num>
-  <w:num w:numId="24">
+  <w:num w:numId="24" w16cid:durableId="840972350">
     <w:abstractNumId w:val="16"/>
   </w:num>
-  <w:num w:numId="25">
+  <w:num w:numId="25" w16cid:durableId="754714813">
     <w:abstractNumId w:val="9"/>
   </w:num>
-  <w:num w:numId="26">
+  <w:num w:numId="26" w16cid:durableId="235092744">
     <w:abstractNumId w:val="26"/>
   </w:num>
-  <w:num w:numId="27">
+  <w:num w:numId="27" w16cid:durableId="964044067">
     <w:abstractNumId w:val="5"/>
   </w:num>
-  <w:num w:numId="28">
+  <w:num w:numId="28" w16cid:durableId="459542745">
     <w:abstractNumId w:val="27"/>
   </w:num>
-  <w:num w:numId="29">
+  <w:num w:numId="29" w16cid:durableId="1971202156">
     <w:abstractNumId w:val="27"/>
   </w:num>
-  <w:num w:numId="30">
+  <w:num w:numId="30" w16cid:durableId="748649458">
     <w:abstractNumId w:val="3"/>
   </w:num>
-  <w:num w:numId="31">
+  <w:num w:numId="31" w16cid:durableId="507451150">
     <w:abstractNumId w:val="32"/>
   </w:num>
-  <w:num w:numId="32">
+  <w:num w:numId="32" w16cid:durableId="1251425206">
     <w:abstractNumId w:val="4"/>
   </w:num>
-  <w:num w:numId="33">
+  <w:num w:numId="33" w16cid:durableId="1719548277">
     <w:abstractNumId w:val="0"/>
   </w:num>
-  <w:num w:numId="34">
+  <w:num w:numId="34" w16cid:durableId="1884634594">
     <w:abstractNumId w:val="2"/>
   </w:num>
-  <w:num w:numId="35">
+  <w:num w:numId="35" w16cid:durableId="1878809610">
     <w:abstractNumId w:val="28"/>
   </w:num>
-  <w:num w:numId="36">
+  <w:num w:numId="36" w16cid:durableId="729882645">
     <w:abstractNumId w:val="17"/>
   </w:num>
-  <w:num w:numId="37">
+  <w:num w:numId="37" w16cid:durableId="662511869">
     <w:abstractNumId w:val="7"/>
   </w:num>
-  <w:num w:numId="38">
+  <w:num w:numId="38" w16cid:durableId="1314141274">
     <w:abstractNumId w:val="14"/>
   </w:num>
-  <w:num w:numId="39">
+  <w:num w:numId="39" w16cid:durableId="163134697">
     <w:abstractNumId w:val="21"/>
   </w:num>
 </w:numbering>
 </file>
 
 <file path=word/styles.xml><?xml version="1.0" encoding="utf-8"?>
-<w:styles xmlns:mc="http://schemas.openxmlformats.org/markup-compatibility/2006" xmlns:r="http://schemas.openxmlformats.org/officeDocument/2006/relationships" xmlns:w="http://schemas.openxmlformats.org/wordprocessingml/2006/main" xmlns:w14="http://schemas.microsoft.com/office/word/2010/wordml" xmlns:w15="http://schemas.microsoft.com/office/word/2012/wordml" xmlns:w16cid="http://schemas.microsoft.com/office/word/2016/wordml/cid" xmlns:w16se="http://schemas.microsoft.com/office/word/2015/wordml/symex" mc:Ignorable="w14 w15 w16se w16cid">
+<w:styles xmlns:mc="http://schemas.openxmlformats.org/markup-compatibility/2006" xmlns:r="http://schemas.openxmlformats.org/officeDocument/2006/relationships" xmlns:w="http://schemas.openxmlformats.org/wordprocessingml/2006/main" xmlns:w14="http://schemas.microsoft.com/office/word/2010/wordml" xmlns:w15="http://schemas.microsoft.com/office/word/2012/wordml" xmlns:w16cex="http://schemas.microsoft.com/office/word/2018/wordml/cex" xmlns:w16cid="http://schemas.microsoft.com/office/word/2016/wordml/cid" xmlns:w16="http://schemas.microsoft.com/office/word/2018/wordml" xmlns:w16du="http://schemas.microsoft.com/office/word/2023/wordml/word16du" xmlns:w16sdtdh="http://schemas.microsoft.com/office/word/2020/wordml/sdtdatahash" xmlns:w16se="http://schemas.microsoft.com/office/word/2015/wordml/symex" mc:Ignorable="w14 w15 w16se w16cid w16 w16cex w16sdtdh w16du">
   <w:docDefaults>
     <w:rPrDefault>
       <w:rPr>
@@ -8752,7 +8683,7 @@
     </w:rPrDefault>
     <w:pPrDefault/>
   </w:docDefaults>
-  <w:latentStyles w:defLockedState="0" w:defUIPriority="99" w:defSemiHidden="0" w:defUnhideWhenUsed="0" w:defQFormat="0" w:count="375">
+  <w:latentStyles w:defLockedState="0" w:defUIPriority="99" w:defSemiHidden="0" w:defUnhideWhenUsed="0" w:defQFormat="0" w:count="376">
     <w:lsdException w:name="Normal" w:uiPriority="0" w:qFormat="1"/>
     <w:lsdException w:name="heading 1" w:uiPriority="9" w:qFormat="1"/>
     <w:lsdException w:name="heading 2" w:semiHidden="1" w:uiPriority="9" w:unhideWhenUsed="1" w:qFormat="1"/>
@@ -9128,6 +9059,7 @@
     <w:lsdException w:name="Smart Hyperlink" w:semiHidden="1" w:unhideWhenUsed="1"/>
     <w:lsdException w:name="Hashtag" w:semiHidden="1" w:unhideWhenUsed="1"/>
     <w:lsdException w:name="Unresolved Mention" w:semiHidden="1" w:unhideWhenUsed="1"/>
+    <w:lsdException w:name="Smart Link" w:semiHidden="1" w:unhideWhenUsed="1"/>
   </w:latentStyles>
   <w:style w:type="paragraph" w:default="1" w:styleId="Normal">
     <w:name w:val="Normal"/>
@@ -9871,6 +9803,25 @@
 </file>
 
 <file path=customXml/item1.xml><?xml version="1.0" encoding="utf-8"?>
+<b:Sources xmlns:b="http://schemas.openxmlformats.org/officeDocument/2006/bibliography" xmlns="http://schemas.openxmlformats.org/officeDocument/2006/bibliography" SelectedStyle="\APASixthEditionOfficeOnline.xsl" StyleName="APA" Version="6"/>
+</file>
+
+<file path=customXml/item2.xml><?xml version="1.0" encoding="utf-8"?>
+<p:properties xmlns:p="http://schemas.microsoft.com/office/2006/metadata/properties" xmlns:xsi="http://www.w3.org/2001/XMLSchema-instance" xmlns:pc="http://schemas.microsoft.com/office/infopath/2007/PartnerControls">
+  <documentManagement/>
+</p:properties>
+</file>
+
+<file path=customXml/item3.xml><?xml version="1.0" encoding="utf-8"?>
+<?mso-contentType ?>
+<FormTemplates xmlns="http://schemas.microsoft.com/sharepoint/v3/contenttype/forms">
+  <Display>DocumentLibraryForm</Display>
+  <Edit>DocumentLibraryForm</Edit>
+  <New>DocumentLibraryForm</New>
+</FormTemplates>
+</file>
+
+<file path=customXml/item4.xml><?xml version="1.0" encoding="utf-8"?>
 <ct:contentTypeSchema xmlns:ct="http://schemas.microsoft.com/office/2006/metadata/contentType" xmlns:ma="http://schemas.microsoft.com/office/2006/metadata/properties/metaAttributes" ct:_="" ma:_="" ma:contentTypeName="Document" ma:contentTypeID="0x010100FD42B4E1E43C65408E60BBA4655D1500" ma:contentTypeVersion="2" ma:contentTypeDescription="Create a new document." ma:contentTypeScope="" ma:versionID="0c09dd6ac3a051cce9a9347a9676e7a7">
   <xsd:schema xmlns:xsd="http://www.w3.org/2001/XMLSchema" xmlns:xs="http://www.w3.org/2001/XMLSchema" xmlns:p="http://schemas.microsoft.com/office/2006/metadata/properties" xmlns:ns2="d55d704a-e129-4533-884d-54f902f3d1b0" targetNamespace="http://schemas.microsoft.com/office/2006/metadata/properties" ma:root="true" ma:fieldsID="e213c79b00c01021ff20d6102b1282f3" ns2:_="">
     <xsd:import namespace="d55d704a-e129-4533-884d-54f902f3d1b0"/>
@@ -10018,26 +9969,32 @@
 </ct:contentTypeSchema>
 </file>
 
-<file path=customXml/item2.xml><?xml version="1.0" encoding="utf-8"?>
-<?mso-contentType ?>
-<FormTemplates xmlns="http://schemas.microsoft.com/sharepoint/v3/contenttype/forms">
-  <Display>DocumentLibraryForm</Display>
-  <Edit>DocumentLibraryForm</Edit>
-  <New>DocumentLibraryForm</New>
-</FormTemplates>
+<file path=customXml/itemProps1.xml><?xml version="1.0" encoding="utf-8"?>
+<ds:datastoreItem xmlns:ds="http://schemas.openxmlformats.org/officeDocument/2006/customXml" ds:itemID="{99FAF515-16B2-4CB6-B2BC-68B2126E108F}">
+  <ds:schemaRefs>
+    <ds:schemaRef ds:uri="http://schemas.openxmlformats.org/officeDocument/2006/bibliography"/>
+  </ds:schemaRefs>
+</ds:datastoreItem>
 </file>
 
-<file path=customXml/item3.xml><?xml version="1.0" encoding="utf-8"?>
-<p:properties xmlns:p="http://schemas.microsoft.com/office/2006/metadata/properties" xmlns:xsi="http://www.w3.org/2001/XMLSchema-instance" xmlns:pc="http://schemas.microsoft.com/office/infopath/2007/PartnerControls">
-  <documentManagement/>
-</p:properties>
+<file path=customXml/itemProps2.xml><?xml version="1.0" encoding="utf-8"?>
+<ds:datastoreItem xmlns:ds="http://schemas.openxmlformats.org/officeDocument/2006/customXml" ds:itemID="{5370F8AB-9913-458E-A498-C5AE0224E647}">
+  <ds:schemaRefs>
+    <ds:schemaRef ds:uri="http://schemas.microsoft.com/office/2006/metadata/properties"/>
+    <ds:schemaRef ds:uri="http://schemas.microsoft.com/office/infopath/2007/PartnerControls"/>
+  </ds:schemaRefs>
+</ds:datastoreItem>
 </file>
 
-<file path=customXml/item4.xml><?xml version="1.0" encoding="utf-8"?>
-<b:Sources xmlns:b="http://schemas.openxmlformats.org/officeDocument/2006/bibliography" xmlns="http://schemas.openxmlformats.org/officeDocument/2006/bibliography" SelectedStyle="\APASixthEditionOfficeOnline.xsl" StyleName="APA" Version="6"/>
+<file path=customXml/itemProps3.xml><?xml version="1.0" encoding="utf-8"?>
+<ds:datastoreItem xmlns:ds="http://schemas.openxmlformats.org/officeDocument/2006/customXml" ds:itemID="{D9FB2388-4FD0-4F02-8B95-6C820D391A56}">
+  <ds:schemaRefs>
+    <ds:schemaRef ds:uri="http://schemas.microsoft.com/sharepoint/v3/contenttype/forms"/>
+  </ds:schemaRefs>
+</ds:datastoreItem>
 </file>
 
-<file path=customXml/itemProps1.xml><?xml version="1.0" encoding="utf-8"?>
+<file path=customXml/itemProps4.xml><?xml version="1.0" encoding="utf-8"?>
 <ds:datastoreItem xmlns:ds="http://schemas.openxmlformats.org/officeDocument/2006/customXml" ds:itemID="{1BCEF395-CE90-4FE3-B3BF-70392E018DD5}">
   <ds:schemaRefs>
     <ds:schemaRef ds:uri="http://schemas.microsoft.com/office/2006/metadata/contentType"/>
@@ -10053,36 +10010,4 @@
     <ds:schemaRef ds:uri="http://schemas.microsoft.com/internal/obd"/>
   </ds:schemaRefs>
 </ds:datastoreItem>
-</file>
-
-<file path=customXml/itemProps2.xml><?xml version="1.0" encoding="utf-8"?>
-<ds:datastoreItem xmlns:ds="http://schemas.openxmlformats.org/officeDocument/2006/customXml" ds:itemID="{D9FB2388-4FD0-4F02-8B95-6C820D391A56}">
-  <ds:schemaRefs>
-    <ds:schemaRef ds:uri="http://schemas.microsoft.com/sharepoint/v3/contenttype/forms"/>
-  </ds:schemaRefs>
-</ds:datastoreItem>
-</file>
-
-<file path=customXml/itemProps3.xml><?xml version="1.0" encoding="utf-8"?>
-<ds:datastoreItem xmlns:ds="http://schemas.openxmlformats.org/officeDocument/2006/customXml" ds:itemID="{5370F8AB-9913-458E-A498-C5AE0224E647}">
-  <ds:schemaRefs>
-    <ds:schemaRef ds:uri="http://schemas.microsoft.com/office/infopath/2007/PartnerControls"/>
-    <ds:schemaRef ds:uri="http://schemas.microsoft.com/office/2006/documentManagement/types"/>
-    <ds:schemaRef ds:uri="http://www.w3.org/XML/1998/namespace"/>
-    <ds:schemaRef ds:uri="http://purl.org/dc/elements/1.1/"/>
-    <ds:schemaRef ds:uri="http://purl.org/dc/dcmitype/"/>
-    <ds:schemaRef ds:uri="http://purl.org/dc/terms/"/>
-    <ds:schemaRef ds:uri="http://schemas.openxmlformats.org/package/2006/metadata/core-properties"/>
-    <ds:schemaRef ds:uri="d55d704a-e129-4533-884d-54f902f3d1b0"/>
-    <ds:schemaRef ds:uri="http://schemas.microsoft.com/office/2006/metadata/properties"/>
-  </ds:schemaRefs>
-</ds:datastoreItem>
-</file>
-
-<file path=customXml/itemProps4.xml><?xml version="1.0" encoding="utf-8"?>
-<ds:datastoreItem xmlns:ds="http://schemas.openxmlformats.org/officeDocument/2006/customXml" ds:itemID="{99FAF515-16B2-4CB6-B2BC-68B2126E108F}">
-  <ds:schemaRefs>
-    <ds:schemaRef ds:uri="http://schemas.openxmlformats.org/officeDocument/2006/bibliography"/>
-  </ds:schemaRefs>
-</ds:datastoreItem>
 </file>
</xml_diff>

<commit_message>
template updates including docm form files
</commit_message>
<xml_diff>
--- a/templates/govern/Acceptable-Use-of-Information-Technology-Resources-Policy.docx
+++ b/templates/govern/Acceptable-Use-of-Information-Technology-Resources-Policy.docx
@@ -4,381 +4,366 @@
   <w:body>
     <w:tbl>
       <w:tblPr>
-        <w:tblW w:w="0" w:type="auto"/>
-        <w:tblInd w:w="155" w:type="dxa"/>
-        <w:tblLayout w:type="fixed"/>
-        <w:tblCellMar>
-          <w:left w:w="0" w:type="dxa"/>
-          <w:right w:w="0" w:type="dxa"/>
-        </w:tblCellMar>
-        <w:tblLook w:val="01E0" w:firstRow="1" w:lastRow="1" w:firstColumn="1" w:lastColumn="1" w:noHBand="0" w:noVBand="0"/>
+        <w:tblpPr w:leftFromText="180" w:rightFromText="180" w:vertAnchor="page" w:horzAnchor="margin" w:tblpXSpec="center" w:tblpY="1566"/>
+        <w:tblW w:w="10165" w:type="dxa"/>
+        <w:tblBorders>
+          <w:top w:val="single" w:sz="4" w:space="0" w:color="000000"/>
+          <w:left w:val="single" w:sz="4" w:space="0" w:color="000000"/>
+          <w:bottom w:val="single" w:sz="4" w:space="0" w:color="000000"/>
+          <w:right w:val="single" w:sz="4" w:space="0" w:color="000000"/>
+          <w:insideH w:val="single" w:sz="4" w:space="0" w:color="000000"/>
+          <w:insideV w:val="single" w:sz="4" w:space="0" w:color="000000"/>
+        </w:tblBorders>
+        <w:tblLook w:val="04A0" w:firstRow="1" w:lastRow="0" w:firstColumn="1" w:lastColumn="0" w:noHBand="0" w:noVBand="1"/>
       </w:tblPr>
       <w:tblGrid>
-        <w:gridCol w:w="5329"/>
-        <w:gridCol w:w="4839"/>
+        <w:gridCol w:w="5328"/>
+        <w:gridCol w:w="4837"/>
       </w:tblGrid>
       <w:tr>
         <w:trPr>
-          <w:trHeight w:hRule="exact" w:val="893"/>
+          <w:trHeight w:val="713"/>
         </w:trPr>
         <w:tc>
           <w:tcPr>
-            <w:tcW w:w="5329" w:type="dxa"/>
-            <w:tcBorders>
-              <w:top w:val="single" w:sz="4" w:space="0" w:color="000000"/>
-              <w:left w:val="single" w:sz="4" w:space="0" w:color="000000"/>
-              <w:bottom w:val="single" w:sz="4" w:space="0" w:color="000000"/>
-              <w:right w:val="single" w:sz="4" w:space="0" w:color="000000"/>
-            </w:tcBorders>
+            <w:tcW w:w="5328" w:type="dxa"/>
+            <w:shd w:val="clear" w:color="auto" w:fill="auto"/>
           </w:tcPr>
           <w:p>
             <w:pPr>
-              <w:pStyle w:val="TableParagraph"/>
-              <w:spacing w:before="116"/>
-              <w:ind w:left="417" w:right="417" w:firstLine="1222"/>
+              <w:spacing w:before="120" w:after="0" w:line="240" w:lineRule="auto"/>
+              <w:jc w:val="center"/>
               <w:rPr>
-                <w:rFonts w:ascii="Arial"/>
+                <w:rFonts w:ascii="Arial" w:hAnsi="Arial" w:cs="Arial"/>
                 <w:b/>
-                <w:color w:val="C00000"/>
+                <w:color w:val="FF0000"/>
                 <w:sz w:val="28"/>
+                <w:szCs w:val="36"/>
+              </w:rPr>
+            </w:pPr>
+            <w:bookmarkStart w:id="0" w:name="OLE_LINK3"/>
+            <w:bookmarkStart w:id="1" w:name="OLE_LINK4"/>
+            <w:r>
+              <w:rPr>
+                <w:rFonts w:ascii="Arial" w:hAnsi="Arial" w:cs="Arial"/>
+                <w:b/>
+                <w:color w:val="FF0000"/>
+                <w:sz w:val="28"/>
+                <w:szCs w:val="36"/>
+              </w:rPr>
+              <w:t>[</w:t>
+            </w:r>
+            <w:r>
+              <w:rPr>
+                <w:rFonts w:ascii="Arial" w:hAnsi="Arial" w:cs="Arial"/>
+                <w:b/>
+                <w:color w:val="FF0000"/>
+                <w:sz w:val="28"/>
+                <w:szCs w:val="36"/>
+              </w:rPr>
+              <w:t>Organization</w:t>
+            </w:r>
+            <w:r>
+              <w:rPr>
+                <w:rFonts w:ascii="Arial" w:hAnsi="Arial" w:cs="Arial"/>
+                <w:b/>
+                <w:color w:val="FF0000"/>
+                <w:sz w:val="28"/>
+                <w:szCs w:val="36"/>
+              </w:rPr>
+              <w:t>]</w:t>
+            </w:r>
+          </w:p>
+          <w:p>
+            <w:pPr>
+              <w:spacing w:after="120" w:line="240" w:lineRule="auto"/>
+              <w:jc w:val="center"/>
+              <w:rPr>
+                <w:rFonts w:ascii="Arial" w:hAnsi="Arial" w:cs="Arial"/>
               </w:rPr>
             </w:pPr>
             <w:r>
               <w:rPr>
-                <w:rFonts w:ascii="Arial"/>
-                <w:b/>
-                <w:color w:val="C00000"/>
-                <w:sz w:val="28"/>
-              </w:rPr>
-              <w:t xml:space="preserve">        </w:t>
-            </w:r>
-            <w:r>
-              <w:rPr>
-                <w:rFonts w:ascii="Arial"/>
-                <w:b/>
-                <w:color w:val="C00000"/>
-                <w:sz w:val="28"/>
-              </w:rPr>
-              <w:t>[Entity]</w:t>
-            </w:r>
-          </w:p>
-          <w:p>
-            <w:pPr>
-              <w:pStyle w:val="TableParagraph"/>
-              <w:spacing w:before="116"/>
-              <w:ind w:left="417" w:right="417"/>
-              <w:rPr>
-                <w:rFonts w:ascii="Arial" w:eastAsia="Arial" w:hAnsi="Arial" w:cs="Arial"/>
-                <w:sz w:val="28"/>
-                <w:szCs w:val="28"/>
-              </w:rPr>
-            </w:pPr>
-            <w:r>
-              <w:rPr>
-                <w:rFonts w:ascii="Arial"/>
+                <w:rFonts w:ascii="Arial" w:hAnsi="Arial" w:cs="Arial"/>
                 <w:b/>
                 <w:sz w:val="28"/>
+                <w:szCs w:val="36"/>
               </w:rPr>
-              <w:t>Information Technology</w:t>
-            </w:r>
-            <w:r>
-              <w:rPr>
-                <w:rFonts w:ascii="Arial"/>
-                <w:b/>
-                <w:spacing w:val="-13"/>
-                <w:sz w:val="28"/>
-              </w:rPr>
-              <w:t xml:space="preserve"> </w:t>
-            </w:r>
-            <w:r>
-              <w:rPr>
-                <w:rFonts w:ascii="Arial"/>
-                <w:b/>
-                <w:sz w:val="28"/>
-              </w:rPr>
-              <w:t>Standard</w:t>
+              <w:t>Information Technology Policy</w:t>
             </w:r>
           </w:p>
         </w:tc>
         <w:tc>
           <w:tcPr>
-            <w:tcW w:w="4839" w:type="dxa"/>
-            <w:tcBorders>
-              <w:top w:val="single" w:sz="4" w:space="0" w:color="000000"/>
-              <w:left w:val="single" w:sz="4" w:space="0" w:color="000000"/>
-              <w:bottom w:val="single" w:sz="4" w:space="0" w:color="000000"/>
-              <w:right w:val="single" w:sz="4" w:space="0" w:color="000000"/>
-            </w:tcBorders>
+            <w:tcW w:w="4837" w:type="dxa"/>
+            <w:vAlign w:val="center"/>
           </w:tcPr>
           <w:p>
             <w:pPr>
-              <w:pStyle w:val="TableParagraph"/>
-              <w:spacing w:before="11"/>
+              <w:spacing w:after="0" w:line="240" w:lineRule="auto"/>
               <w:rPr>
-                <w:rFonts w:ascii="Arial" w:eastAsia="Arial" w:hAnsi="Arial" w:cs="Arial"/>
-                <w:sz w:val="25"/>
-                <w:szCs w:val="25"/>
-              </w:rPr>
-            </w:pPr>
-          </w:p>
-          <w:p>
-            <w:pPr>
-              <w:pStyle w:val="TableParagraph"/>
-              <w:ind w:left="103"/>
-              <w:rPr>
-                <w:rFonts w:ascii="Arial" w:eastAsia="Arial" w:hAnsi="Arial" w:cs="Arial"/>
+                <w:rFonts w:ascii="Arial" w:hAnsi="Arial" w:cs="Arial"/>
+                <w:b/>
                 <w:sz w:val="24"/>
-                <w:szCs w:val="24"/>
               </w:rPr>
             </w:pPr>
             <w:r>
               <w:rPr>
-                <w:rFonts w:ascii="Arial"/>
+                <w:rFonts w:ascii="Arial" w:hAnsi="Arial" w:cs="Arial"/>
                 <w:b/>
                 <w:sz w:val="24"/>
               </w:rPr>
-              <w:t>No:</w:t>
+              <w:t xml:space="preserve">No: </w:t>
             </w:r>
             <w:r>
               <w:rPr>
-                <w:rFonts w:ascii="Arial"/>
-                <w:b/>
-                <w:spacing w:val="-5"/>
+                <w:rFonts w:ascii="Arial" w:hAnsi="Arial" w:cs="Arial"/>
+                <w:bCs/>
+                <w:color w:val="FF0000"/>
                 <w:sz w:val="24"/>
               </w:rPr>
-              <w:t xml:space="preserve"> </w:t>
+              <w:t>[Policy Number]</w:t>
             </w:r>
           </w:p>
         </w:tc>
       </w:tr>
       <w:tr>
         <w:trPr>
-          <w:trHeight w:hRule="exact" w:val="626"/>
+          <w:trHeight w:val="617"/>
         </w:trPr>
         <w:tc>
           <w:tcPr>
-            <w:tcW w:w="5329" w:type="dxa"/>
+            <w:tcW w:w="5328" w:type="dxa"/>
             <w:vMerge w:val="restart"/>
-            <w:tcBorders>
-              <w:top w:val="single" w:sz="4" w:space="0" w:color="000000"/>
-              <w:left w:val="single" w:sz="4" w:space="0" w:color="000000"/>
-              <w:right w:val="single" w:sz="4" w:space="0" w:color="000000"/>
-            </w:tcBorders>
+            <w:shd w:val="clear" w:color="auto" w:fill="auto"/>
           </w:tcPr>
           <w:p>
             <w:pPr>
-              <w:pStyle w:val="TableParagraph"/>
-              <w:spacing w:before="7"/>
+              <w:spacing w:after="0" w:line="240" w:lineRule="auto"/>
+              <w:jc w:val="center"/>
               <w:rPr>
-                <w:rFonts w:ascii="Arial" w:eastAsia="Arial" w:hAnsi="Arial" w:cs="Arial"/>
-                <w:sz w:val="23"/>
-                <w:szCs w:val="23"/>
+                <w:rFonts w:ascii="Arial" w:hAnsi="Arial" w:cs="Arial"/>
+                <w:sz w:val="24"/>
+                <w:szCs w:val="40"/>
               </w:rPr>
             </w:pPr>
           </w:p>
           <w:p>
             <w:pPr>
-              <w:pStyle w:val="TableParagraph"/>
-              <w:ind w:left="2"/>
+              <w:spacing w:after="0" w:line="240" w:lineRule="auto"/>
               <w:jc w:val="center"/>
               <w:rPr>
-                <w:rFonts w:ascii="Arial" w:eastAsia="Arial" w:hAnsi="Arial" w:cs="Arial"/>
+                <w:rFonts w:ascii="Arial" w:hAnsi="Arial" w:cs="Arial"/>
                 <w:sz w:val="24"/>
-                <w:szCs w:val="24"/>
+                <w:szCs w:val="40"/>
               </w:rPr>
             </w:pPr>
             <w:r>
               <w:rPr>
-                <w:rFonts w:ascii="Arial"/>
+                <w:rFonts w:ascii="Arial" w:hAnsi="Arial" w:cs="Arial"/>
                 <w:b/>
                 <w:sz w:val="24"/>
+                <w:szCs w:val="40"/>
               </w:rPr>
-              <w:t>IT</w:t>
+              <w:t>IT Policy</w:t>
             </w:r>
             <w:r>
               <w:rPr>
-                <w:rFonts w:ascii="Arial"/>
-                <w:b/>
-                <w:spacing w:val="1"/>
+                <w:rFonts w:ascii="Arial" w:hAnsi="Arial" w:cs="Arial"/>
                 <w:sz w:val="24"/>
-              </w:rPr>
-              <w:t xml:space="preserve"> </w:t>
-            </w:r>
-            <w:r>
-              <w:rPr>
-                <w:rFonts w:ascii="Arial"/>
-                <w:b/>
-                <w:sz w:val="24"/>
-              </w:rPr>
-              <w:t>Standard</w:t>
-            </w:r>
-            <w:r>
-              <w:rPr>
-                <w:rFonts w:ascii="Arial"/>
-                <w:sz w:val="24"/>
+                <w:szCs w:val="40"/>
               </w:rPr>
               <w:t>:</w:t>
             </w:r>
           </w:p>
           <w:p>
             <w:pPr>
-              <w:pStyle w:val="TableParagraph"/>
-              <w:spacing w:before="2"/>
+              <w:spacing w:after="0" w:line="240" w:lineRule="auto"/>
+              <w:jc w:val="center"/>
               <w:rPr>
-                <w:rFonts w:ascii="Arial" w:eastAsia="Arial" w:hAnsi="Arial" w:cs="Arial"/>
+                <w:rFonts w:ascii="Arial" w:hAnsi="Arial" w:cs="Arial"/>
                 <w:sz w:val="24"/>
-                <w:szCs w:val="24"/>
+                <w:szCs w:val="40"/>
               </w:rPr>
             </w:pPr>
           </w:p>
           <w:p>
             <w:pPr>
-              <w:pStyle w:val="TableParagraph"/>
-              <w:ind w:left="715" w:right="707"/>
+              <w:spacing w:after="240" w:line="240" w:lineRule="auto"/>
               <w:jc w:val="center"/>
               <w:rPr>
-                <w:rFonts w:ascii="Arial" w:eastAsia="Arial" w:hAnsi="Arial" w:cs="Arial"/>
-                <w:sz w:val="40"/>
-                <w:szCs w:val="40"/>
+                <w:rFonts w:ascii="Arial" w:hAnsi="Arial" w:cs="Arial"/>
+                <w:b/>
+                <w:sz w:val="36"/>
+                <w:szCs w:val="36"/>
               </w:rPr>
             </w:pPr>
             <w:r>
               <w:rPr>
-                <w:rFonts w:ascii="Arial"/>
+                <w:rFonts w:ascii="Arial" w:hAnsi="Arial" w:cs="Arial"/>
                 <w:b/>
-                <w:sz w:val="32"/>
+                <w:sz w:val="36"/>
+                <w:szCs w:val="36"/>
               </w:rPr>
-              <w:t>Acceptable Use of Information Technology Resources Policy</w:t>
+              <w:t>Acceptable Use of Information Technology and Resources</w:t>
             </w:r>
           </w:p>
         </w:tc>
         <w:tc>
           <w:tcPr>
-            <w:tcW w:w="4839" w:type="dxa"/>
-            <w:tcBorders>
-              <w:top w:val="single" w:sz="4" w:space="0" w:color="000000"/>
-              <w:left w:val="single" w:sz="4" w:space="0" w:color="000000"/>
-              <w:bottom w:val="single" w:sz="4" w:space="0" w:color="000000"/>
-              <w:right w:val="single" w:sz="4" w:space="0" w:color="000000"/>
-            </w:tcBorders>
+            <w:tcW w:w="4837" w:type="dxa"/>
+            <w:vAlign w:val="center"/>
           </w:tcPr>
           <w:p>
             <w:pPr>
-              <w:pStyle w:val="TableParagraph"/>
-              <w:spacing w:before="166"/>
-              <w:ind w:left="103"/>
+              <w:spacing w:before="120" w:after="120" w:line="240" w:lineRule="auto"/>
               <w:rPr>
-                <w:rFonts w:ascii="Arial" w:eastAsia="Arial" w:hAnsi="Arial" w:cs="Arial"/>
+                <w:rFonts w:ascii="Arial" w:hAnsi="Arial" w:cs="Arial"/>
                 <w:sz w:val="24"/>
-                <w:szCs w:val="24"/>
               </w:rPr>
             </w:pPr>
             <w:r>
               <w:rPr>
-                <w:rFonts w:ascii="Arial"/>
+                <w:rFonts w:ascii="Arial" w:hAnsi="Arial" w:cs="Arial"/>
                 <w:b/>
                 <w:sz w:val="24"/>
               </w:rPr>
-              <w:t>Updated:</w:t>
+              <w:t xml:space="preserve">Updated: </w:t>
             </w:r>
             <w:r>
               <w:rPr>
-                <w:rFonts w:ascii="Arial"/>
-                <w:b/>
-                <w:spacing w:val="-3"/>
+                <w:rFonts w:ascii="Arial" w:hAnsi="Arial" w:cs="Arial"/>
+                <w:bCs/>
                 <w:sz w:val="24"/>
               </w:rPr>
-              <w:t xml:space="preserve"> </w:t>
+              <w:fldChar w:fldCharType="begin"/>
+            </w:r>
+            <w:r>
+              <w:rPr>
+                <w:rFonts w:ascii="Arial" w:hAnsi="Arial" w:cs="Arial"/>
+                <w:bCs/>
+                <w:sz w:val="24"/>
+              </w:rPr>
+              <w:instrText xml:space="preserve"> DATE \@ "M/d/yyyy" </w:instrText>
+            </w:r>
+            <w:r>
+              <w:rPr>
+                <w:rFonts w:ascii="Arial" w:hAnsi="Arial" w:cs="Arial"/>
+                <w:bCs/>
+                <w:sz w:val="24"/>
+              </w:rPr>
+              <w:fldChar w:fldCharType="separate"/>
+            </w:r>
+            <w:r>
+              <w:rPr>
+                <w:rFonts w:ascii="Arial" w:hAnsi="Arial" w:cs="Arial"/>
+                <w:bCs/>
+                <w:noProof/>
+                <w:sz w:val="24"/>
+              </w:rPr>
+              <w:t>10/10/2024</w:t>
+            </w:r>
+            <w:r>
+              <w:rPr>
+                <w:rFonts w:ascii="Arial" w:hAnsi="Arial" w:cs="Arial"/>
+                <w:bCs/>
+                <w:sz w:val="24"/>
+              </w:rPr>
+              <w:fldChar w:fldCharType="end"/>
             </w:r>
           </w:p>
         </w:tc>
       </w:tr>
       <w:tr>
         <w:trPr>
-          <w:trHeight w:hRule="exact" w:val="1753"/>
+          <w:trHeight w:val="1074"/>
         </w:trPr>
         <w:tc>
           <w:tcPr>
-            <w:tcW w:w="5329" w:type="dxa"/>
+            <w:tcW w:w="5328" w:type="dxa"/>
             <w:vMerge/>
-            <w:tcBorders>
-              <w:left w:val="single" w:sz="4" w:space="0" w:color="000000"/>
-              <w:bottom w:val="single" w:sz="4" w:space="0" w:color="000000"/>
-              <w:right w:val="single" w:sz="4" w:space="0" w:color="000000"/>
-            </w:tcBorders>
+            <w:shd w:val="clear" w:color="auto" w:fill="auto"/>
           </w:tcPr>
-          <w:p/>
+          <w:p>
+            <w:pPr>
+              <w:spacing w:after="0" w:line="240" w:lineRule="auto"/>
+              <w:rPr>
+                <w:rFonts w:ascii="Arial" w:hAnsi="Arial" w:cs="Arial"/>
+              </w:rPr>
+            </w:pPr>
+          </w:p>
         </w:tc>
         <w:tc>
           <w:tcPr>
-            <w:tcW w:w="4839" w:type="dxa"/>
-            <w:tcBorders>
-              <w:top w:val="single" w:sz="4" w:space="0" w:color="000000"/>
-              <w:left w:val="single" w:sz="4" w:space="0" w:color="000000"/>
-              <w:bottom w:val="single" w:sz="4" w:space="0" w:color="000000"/>
-              <w:right w:val="single" w:sz="4" w:space="0" w:color="000000"/>
-            </w:tcBorders>
+            <w:tcW w:w="4837" w:type="dxa"/>
           </w:tcPr>
           <w:p>
             <w:pPr>
-              <w:pStyle w:val="TableParagraph"/>
-              <w:spacing w:before="115"/>
-              <w:ind w:left="103" w:right="721"/>
+              <w:spacing w:before="120" w:after="0" w:line="240" w:lineRule="auto"/>
               <w:rPr>
-                <w:rFonts w:ascii="Arial" w:eastAsia="Arial" w:hAnsi="Arial" w:cs="Arial"/>
+                <w:rFonts w:ascii="Arial" w:hAnsi="Arial" w:cs="Arial"/>
+                <w:bCs/>
                 <w:sz w:val="24"/>
-                <w:szCs w:val="24"/>
               </w:rPr>
             </w:pPr>
             <w:r>
               <w:rPr>
-                <w:rFonts w:ascii="Arial"/>
+                <w:rFonts w:ascii="Arial" w:hAnsi="Arial" w:cs="Arial"/>
                 <w:b/>
                 <w:sz w:val="24"/>
               </w:rPr>
-              <w:t xml:space="preserve">Issued </w:t>
+              <w:t xml:space="preserve">Issued By: </w:t>
             </w:r>
             <w:r>
               <w:rPr>
-                <w:rFonts w:ascii="Arial"/>
-                <w:b/>
-                <w:spacing w:val="-3"/>
+                <w:rFonts w:ascii="Arial" w:hAnsi="Arial" w:cs="Arial"/>
+                <w:bCs/>
+                <w:color w:val="FF0000"/>
                 <w:sz w:val="24"/>
               </w:rPr>
-              <w:t xml:space="preserve">By: </w:t>
+              <w:t>[Authority]</w:t>
             </w:r>
           </w:p>
           <w:p>
             <w:pPr>
-              <w:pStyle w:val="TableParagraph"/>
+              <w:spacing w:after="0" w:line="240" w:lineRule="auto"/>
               <w:rPr>
-                <w:rFonts w:ascii="Arial" w:eastAsia="Arial" w:hAnsi="Arial" w:cs="Arial"/>
+                <w:rFonts w:ascii="Arial" w:hAnsi="Arial" w:cs="Arial"/>
                 <w:sz w:val="24"/>
-                <w:szCs w:val="24"/>
               </w:rPr>
             </w:pPr>
           </w:p>
           <w:p>
             <w:pPr>
-              <w:pStyle w:val="TableParagraph"/>
-              <w:ind w:left="103" w:right="536"/>
+              <w:spacing w:after="240" w:line="240" w:lineRule="auto"/>
               <w:rPr>
-                <w:rFonts w:ascii="Arial" w:eastAsia="Arial" w:hAnsi="Arial" w:cs="Arial"/>
+                <w:rFonts w:ascii="Arial" w:hAnsi="Arial" w:cs="Arial"/>
+                <w:bCs/>
                 <w:sz w:val="24"/>
-                <w:szCs w:val="24"/>
               </w:rPr>
             </w:pPr>
             <w:r>
               <w:rPr>
-                <w:rFonts w:ascii="Arial"/>
+                <w:rFonts w:ascii="Arial" w:hAnsi="Arial" w:cs="Arial"/>
                 <w:b/>
                 <w:sz w:val="24"/>
               </w:rPr>
               <w:t xml:space="preserve">Owner: </w:t>
             </w:r>
+            <w:r>
+              <w:rPr>
+                <w:rFonts w:ascii="Arial" w:hAnsi="Arial" w:cs="Arial"/>
+                <w:bCs/>
+                <w:color w:val="FF0000"/>
+                <w:sz w:val="24"/>
+              </w:rPr>
+              <w:t>[Owner]</w:t>
+            </w:r>
           </w:p>
         </w:tc>
       </w:tr>
+      <w:bookmarkEnd w:id="0"/>
+      <w:bookmarkEnd w:id="1"/>
     </w:tbl>
     <w:p>
       <w:pPr>
@@ -629,27 +614,80 @@
       </w:r>
     </w:p>
     <w:p>
-      <w:pPr>
-        <w:spacing w:line="240" w:lineRule="auto"/>
-        <w:ind w:right="360"/>
-        <w:jc w:val="both"/>
-        <w:rPr>
-          <w:rFonts w:ascii="Arial" w:hAnsi="Arial" w:cs="Arial"/>
-          <w:i/>
-          <w:iCs/>
-          <w:color w:val="C00000"/>
-          <w:sz w:val="24"/>
-          <w:szCs w:val="24"/>
-        </w:rPr>
-      </w:pPr>
-      <w:r>
-        <w:rPr>
-          <w:rFonts w:ascii="Arial" w:hAnsi="Arial" w:cs="Arial"/>
-          <w:color w:val="C00000"/>
-          <w:sz w:val="24"/>
-          <w:szCs w:val="24"/>
-        </w:rPr>
-        <w:t>[Organization Information]</w:t>
+      <w:r>
+        <w:rPr>
+          <w:rFonts w:ascii="Arial" w:hAnsi="Arial" w:cs="Arial"/>
+          <w:sz w:val="24"/>
+          <w:szCs w:val="24"/>
+        </w:rPr>
+        <w:t>This policy is established under the authority of organizational management and is guided by best practices outlined in the National Institute of Standards and Technology (NIST) Cybersecurity Framework 2.0. While not mandated by law, the organization adopts this framework to enhance its cybersecurity posture and protect its information assets. The authority for enforcement and adherence to this policy is vested in</w:t>
+      </w:r>
+      <w:r>
+        <w:rPr>
+          <w:rFonts w:ascii="Arial" w:hAnsi="Arial" w:cs="Arial"/>
+          <w:sz w:val="24"/>
+          <w:szCs w:val="24"/>
+        </w:rPr>
+        <w:t xml:space="preserve"> the</w:t>
+      </w:r>
+      <w:r>
+        <w:rPr>
+          <w:rFonts w:ascii="Arial" w:hAnsi="Arial" w:cs="Arial"/>
+          <w:sz w:val="24"/>
+          <w:szCs w:val="24"/>
+        </w:rPr>
+        <w:t xml:space="preserve"> </w:t>
+      </w:r>
+      <w:r>
+        <w:rPr>
+          <w:rFonts w:ascii="Arial" w:hAnsi="Arial" w:cs="Arial"/>
+          <w:color w:val="FF0000"/>
+          <w:sz w:val="24"/>
+          <w:szCs w:val="24"/>
+        </w:rPr>
+        <w:t>[</w:t>
+      </w:r>
+      <w:r>
+        <w:rPr>
+          <w:rFonts w:ascii="Arial" w:hAnsi="Arial" w:cs="Arial"/>
+          <w:color w:val="FF0000"/>
+          <w:sz w:val="24"/>
+          <w:szCs w:val="24"/>
+        </w:rPr>
+        <w:t>Authority</w:t>
+      </w:r>
+      <w:r>
+        <w:rPr>
+          <w:rFonts w:ascii="Arial" w:hAnsi="Arial" w:cs="Arial"/>
+          <w:color w:val="FF0000"/>
+          <w:sz w:val="24"/>
+          <w:szCs w:val="24"/>
+        </w:rPr>
+        <w:t>]</w:t>
+      </w:r>
+      <w:r>
+        <w:rPr>
+          <w:rFonts w:ascii="Arial" w:hAnsi="Arial" w:cs="Arial"/>
+          <w:sz w:val="24"/>
+          <w:szCs w:val="24"/>
+        </w:rPr>
+        <w:t xml:space="preserve">, who </w:t>
+      </w:r>
+      <w:r>
+        <w:rPr>
+          <w:rFonts w:ascii="Arial" w:hAnsi="Arial" w:cs="Arial"/>
+          <w:sz w:val="24"/>
+          <w:szCs w:val="24"/>
+        </w:rPr>
+        <w:t>is</w:t>
+      </w:r>
+      <w:r>
+        <w:rPr>
+          <w:rFonts w:ascii="Arial" w:hAnsi="Arial" w:cs="Arial"/>
+          <w:sz w:val="24"/>
+          <w:szCs w:val="24"/>
+        </w:rPr>
+        <w:t xml:space="preserve"> responsible for ensuring compliance across all departments.</w:t>
       </w:r>
     </w:p>
     <w:p>
@@ -787,7 +825,16 @@
           <w:sz w:val="24"/>
           <w:szCs w:val="24"/>
         </w:rPr>
-        <w:t xml:space="preserve"> IT resources or in any data on those resources.  Any use may be monitored, intercepted, recorded, read, copied, accessed or captured in any manner including in real time, and used or disclosed in any manner, by authorized personnel without additional prior notice to individuals. Periodic monitoring will be conducted of systems used, including but not limited to</w:t>
+        <w:t xml:space="preserve"> IT resources or in any data on those resources.  Any use may be monitored, intercepted, recorded, read, copied, accessed or captured in any manner including in real time, and used or </w:t>
+      </w:r>
+      <w:r>
+        <w:rPr>
+          <w:rFonts w:ascii="Arial" w:hAnsi="Arial" w:cs="Arial"/>
+          <w:sz w:val="24"/>
+          <w:szCs w:val="24"/>
+        </w:rPr>
+        <w:lastRenderedPageBreak/>
+        <w:t>disclosed in any manner, by authorized personnel without additional prior notice to individuals. Periodic monitoring will be conducted of systems used, including but not limited to</w:t>
       </w:r>
       <w:r>
         <w:rPr>
@@ -939,16 +986,7 @@
           <w:sz w:val="24"/>
           <w:szCs w:val="24"/>
         </w:rPr>
-        <w:t xml:space="preserve"> </w:t>
-      </w:r>
-      <w:r>
-        <w:rPr>
-          <w:rFonts w:ascii="Arial" w:hAnsi="Arial" w:cs="Arial"/>
-          <w:sz w:val="24"/>
-          <w:szCs w:val="24"/>
-        </w:rPr>
-        <w:lastRenderedPageBreak/>
-        <w:t>monitor</w:t>
+        <w:t xml:space="preserve"> monitor</w:t>
       </w:r>
       <w:r>
         <w:rPr>
@@ -1080,7 +1118,25 @@
           <w:sz w:val="24"/>
           <w:szCs w:val="24"/>
         </w:rPr>
-        <w:t xml:space="preserve"> may block access to certain websites or services not serving legitimate business purposes or may restrict user ability to attach devices to the </w:t>
+        <w:t xml:space="preserve"> may block access to certain websites or services not serving legitimate business purposes or may restrict </w:t>
+      </w:r>
+      <w:proofErr w:type="gramStart"/>
+      <w:r>
+        <w:rPr>
+          <w:rFonts w:ascii="Arial" w:hAnsi="Arial" w:cs="Arial"/>
+          <w:sz w:val="24"/>
+          <w:szCs w:val="24"/>
+        </w:rPr>
+        <w:t>user</w:t>
+      </w:r>
+      <w:proofErr w:type="gramEnd"/>
+      <w:r>
+        <w:rPr>
+          <w:rFonts w:ascii="Arial" w:hAnsi="Arial" w:cs="Arial"/>
+          <w:sz w:val="24"/>
+          <w:szCs w:val="24"/>
+        </w:rPr>
+        <w:t xml:space="preserve"> ability to attach devices to the </w:t>
       </w:r>
       <w:r>
         <w:rPr>
@@ -1112,7 +1168,23 @@
           <w:sz w:val="24"/>
           <w:szCs w:val="24"/>
         </w:rPr>
-        <w:t xml:space="preserve">resources (e.g., personal USB drives, iPods). </w:t>
+        <w:t xml:space="preserve">resources (e.g., personal USB drives, </w:t>
+      </w:r>
+      <w:r>
+        <w:rPr>
+          <w:rFonts w:ascii="Arial" w:hAnsi="Arial" w:cs="Arial"/>
+          <w:sz w:val="24"/>
+          <w:szCs w:val="24"/>
+        </w:rPr>
+        <w:t>cell phones</w:t>
+      </w:r>
+      <w:r>
+        <w:rPr>
+          <w:rFonts w:ascii="Arial" w:hAnsi="Arial" w:cs="Arial"/>
+          <w:sz w:val="24"/>
+          <w:szCs w:val="24"/>
+        </w:rPr>
+        <w:t xml:space="preserve">). </w:t>
       </w:r>
     </w:p>
     <w:p>
@@ -1689,6 +1761,7 @@
           <w:sz w:val="24"/>
           <w:szCs w:val="24"/>
         </w:rPr>
+        <w:lastRenderedPageBreak/>
         <w:t>organization</w:t>
       </w:r>
       <w:r>
@@ -1748,7 +1821,6 @@
         <w:jc w:val="both"/>
       </w:pPr>
       <w:r>
-        <w:lastRenderedPageBreak/>
         <w:t>Unauthorized use or disclosure of personal, private, sensitive,</w:t>
       </w:r>
       <w:r>
@@ -2141,6 +2213,7 @@
           <w:b/>
           <w:bCs/>
         </w:rPr>
+        <w:lastRenderedPageBreak/>
         <w:t>4.2</w:t>
       </w:r>
       <w:r>
@@ -2271,16 +2344,7 @@
           <w:sz w:val="24"/>
           <w:szCs w:val="24"/>
         </w:rPr>
-        <w:t xml:space="preserve">is limited in amount and </w:t>
-      </w:r>
-      <w:r>
-        <w:rPr>
-          <w:rFonts w:ascii="Arial" w:hAnsi="Arial" w:cs="Arial"/>
-          <w:sz w:val="24"/>
-          <w:szCs w:val="24"/>
-        </w:rPr>
-        <w:lastRenderedPageBreak/>
-        <w:t>duration</w:t>
+        <w:t>is limited in amount and duration</w:t>
       </w:r>
       <w:r>
         <w:rPr>
@@ -3098,7 +3162,24 @@
           <w:sz w:val="24"/>
           <w:szCs w:val="24"/>
         </w:rPr>
-        <w:t xml:space="preserve"> the Public Information Office (PIO).</w:t>
+        <w:t xml:space="preserve"> the </w:t>
+      </w:r>
+      <w:r>
+        <w:rPr>
+          <w:rFonts w:ascii="Arial" w:hAnsi="Arial" w:cs="Arial"/>
+          <w:bCs/>
+          <w:color w:val="FF0000"/>
+          <w:sz w:val="24"/>
+        </w:rPr>
+        <w:t>[Authority]</w:t>
+      </w:r>
+      <w:r>
+        <w:rPr>
+          <w:rFonts w:ascii="Arial" w:hAnsi="Arial" w:cs="Arial"/>
+          <w:sz w:val="24"/>
+          <w:szCs w:val="24"/>
+        </w:rPr>
+        <w:t>.</w:t>
       </w:r>
       <w:r>
         <w:rPr>
@@ -3114,7 +3195,33 @@
           <w:sz w:val="24"/>
           <w:szCs w:val="24"/>
         </w:rPr>
-        <w:t xml:space="preserve"> Approval is at the discretion of the PIO and may be granted upon demonstration of a business need</w:t>
+        <w:t xml:space="preserve"> Approval is at the discretion of the </w:t>
+      </w:r>
+      <w:r>
+        <w:rPr>
+          <w:rFonts w:ascii="Arial" w:hAnsi="Arial" w:cs="Arial"/>
+          <w:bCs/>
+          <w:color w:val="FF0000"/>
+          <w:sz w:val="24"/>
+        </w:rPr>
+        <w:t>[Authority]</w:t>
+      </w:r>
+      <w:r>
+        <w:rPr>
+          <w:rFonts w:ascii="Arial" w:hAnsi="Arial" w:cs="Arial"/>
+          <w:sz w:val="24"/>
+          <w:szCs w:val="24"/>
+        </w:rPr>
+        <w:t xml:space="preserve"> and </w:t>
+      </w:r>
+      <w:r>
+        <w:rPr>
+          <w:rFonts w:ascii="Arial" w:hAnsi="Arial" w:cs="Arial"/>
+          <w:sz w:val="24"/>
+          <w:szCs w:val="24"/>
+        </w:rPr>
+        <w:lastRenderedPageBreak/>
+        <w:t>may be granted upon demonstration of a business need</w:t>
       </w:r>
       <w:r>
         <w:rPr>
@@ -3162,7 +3269,40 @@
           <w:sz w:val="24"/>
           <w:szCs w:val="24"/>
         </w:rPr>
-        <w:t xml:space="preserve"> Counsel’s Office. Final approval by the PIO </w:t>
+        <w:t xml:space="preserve"> </w:t>
+      </w:r>
+      <w:r>
+        <w:rPr>
+          <w:rFonts w:ascii="Arial" w:hAnsi="Arial" w:cs="Arial"/>
+          <w:sz w:val="24"/>
+          <w:szCs w:val="24"/>
+        </w:rPr>
+        <w:t>Legal Counsel</w:t>
+      </w:r>
+      <w:r>
+        <w:rPr>
+          <w:rFonts w:ascii="Arial" w:hAnsi="Arial" w:cs="Arial"/>
+          <w:sz w:val="24"/>
+          <w:szCs w:val="24"/>
+        </w:rPr>
+        <w:t xml:space="preserve">. Final approval by the </w:t>
+      </w:r>
+      <w:r>
+        <w:rPr>
+          <w:rFonts w:ascii="Arial" w:hAnsi="Arial" w:cs="Arial"/>
+          <w:bCs/>
+          <w:color w:val="FF0000"/>
+          <w:sz w:val="24"/>
+        </w:rPr>
+        <w:t>[Authority]</w:t>
+      </w:r>
+      <w:r>
+        <w:rPr>
+          <w:rFonts w:ascii="Arial" w:hAnsi="Arial" w:cs="Arial"/>
+          <w:sz w:val="24"/>
+          <w:szCs w:val="24"/>
+        </w:rPr>
+        <w:t xml:space="preserve"> </w:t>
       </w:r>
       <w:r>
         <w:rPr>
@@ -3198,7 +3338,6 @@
           <w:sz w:val="24"/>
           <w:szCs w:val="24"/>
         </w:rPr>
-        <w:lastRenderedPageBreak/>
         <w:t xml:space="preserve">Unless specifically authorized, the use of </w:t>
       </w:r>
       <w:r>
@@ -3280,19 +3419,63 @@
         <w:jc w:val="both"/>
       </w:pPr>
       <w:r>
-        <w:t xml:space="preserve">The PIO, or designee, must review and approve the content of any posting of public information, such as blog comments, tweets, video files, or streams, to social media sites on behalf of the </w:t>
+        <w:t xml:space="preserve">The </w:t>
+      </w:r>
+      <w:r>
+        <w:rPr>
+          <w:bCs/>
+          <w:color w:val="FF0000"/>
+        </w:rPr>
+        <w:t>[Authority]</w:t>
+      </w:r>
+      <w:r>
+        <w:t xml:space="preserve">, or designee, must review and approve the content of any posting of public information, such as blog comments, tweets, video files, or streams, to social media sites on behalf of the </w:t>
       </w:r>
       <w:r>
         <w:t>organization</w:t>
       </w:r>
       <w:r>
-        <w:t xml:space="preserve">. However, PIO approval is not required for postings to public forums for technical support, if participation in such forums is within the scope of the user’s official duties, has been previously approved by his or her supervisor, and does not include the posting of any sensitive information, including specifics of the </w:t>
+        <w:t xml:space="preserve">. However, </w:t>
+      </w:r>
+      <w:r>
+        <w:rPr>
+          <w:bCs/>
+          <w:color w:val="FF0000"/>
+        </w:rPr>
+        <w:t>[Authority]</w:t>
+      </w:r>
+      <w:r>
+        <w:rPr>
+          <w:bCs/>
+          <w:color w:val="FF0000"/>
+        </w:rPr>
+        <w:t xml:space="preserve"> </w:t>
+      </w:r>
+      <w:r>
+        <w:t xml:space="preserve">approval is not required for postings to public forums for technical support, if participation in such forums is within the scope of the user’s official duties, has been previously approved by his or her supervisor, and does not include the posting of any sensitive information, including specifics of the </w:t>
       </w:r>
       <w:r>
         <w:t>IT</w:t>
       </w:r>
       <w:r>
-        <w:t xml:space="preserve"> infrastructure. In addition, PIO approval is not required for postings to private</w:t>
+        <w:t xml:space="preserve"> infrastructure. In addition, </w:t>
+      </w:r>
+      <w:r>
+        <w:rPr>
+          <w:bCs/>
+          <w:color w:val="FF0000"/>
+        </w:rPr>
+        <w:t>[Authority]</w:t>
+      </w:r>
+      <w:r>
+        <w:rPr>
+          <w:bCs/>
+          <w:color w:val="FF0000"/>
+        </w:rPr>
+        <w:t xml:space="preserve"> </w:t>
+      </w:r>
+      <w:r>
+        <w:t>approval is not required for postings to private</w:t>
       </w:r>
       <w:r>
         <w:t>,</w:t>
@@ -3398,7 +3581,11 @@
         <w:jc w:val="both"/>
       </w:pPr>
       <w:r>
-        <w:t xml:space="preserve">If a personal email, posting, or other electronic message could be construed to be an official communication, a disclaimer is strongly recommended. A disclaimer might be: “The views and opinions expressed are those of the author and do not necessarily reflect those of the </w:t>
+        <w:t xml:space="preserve">If a personal email, posting, or other electronic message could be construed to be an official communication, a disclaimer is strongly recommended. A disclaimer might </w:t>
+      </w:r>
+      <w:r>
+        <w:lastRenderedPageBreak/>
+        <w:t xml:space="preserve">be: “The views and opinions expressed are those of the author and do not necessarily reflect those of the </w:t>
       </w:r>
       <w:r>
         <w:t>organization</w:t>
@@ -3421,11 +3608,7 @@
         <w:t>organization</w:t>
       </w:r>
       <w:r>
-        <w:t xml:space="preserve">. Users are strongly discouraged from using the same passwords in their personal use of social media sites as those </w:t>
-      </w:r>
-      <w:r>
-        <w:lastRenderedPageBreak/>
-        <w:t xml:space="preserve">used </w:t>
+        <w:t xml:space="preserve">. Users are strongly discouraged from using the same passwords in their personal use of social media sites as those used </w:t>
       </w:r>
       <w:r>
         <w:t xml:space="preserve">on </w:t>
@@ -3470,6 +3653,8 @@
     </w:p>
     <w:p>
       <w:pPr>
+        <w:keepNext/>
+        <w:keepLines/>
         <w:spacing w:line="240" w:lineRule="auto"/>
         <w:ind w:right="446"/>
         <w:jc w:val="both"/>
@@ -3479,21 +3664,38 @@
           <w:szCs w:val="24"/>
         </w:rPr>
       </w:pPr>
-      <w:r>
-        <w:rPr>
-          <w:rFonts w:ascii="Arial" w:hAnsi="Arial" w:cs="Arial"/>
-          <w:sz w:val="24"/>
-          <w:szCs w:val="24"/>
-        </w:rPr>
-        <w:t>This policy shall take effect upon publication.  Compliance is expected with all enterprise policies and standards.</w:t>
-      </w:r>
-      <w:r>
-        <w:rPr>
-          <w:rFonts w:ascii="Arial" w:hAnsi="Arial" w:cs="Arial"/>
-          <w:sz w:val="24"/>
-          <w:szCs w:val="24"/>
-        </w:rPr>
-        <w:t xml:space="preserve"> P</w:t>
+      <w:bookmarkStart w:id="2" w:name="_Hlk179468357"/>
+      <w:r>
+        <w:rPr>
+          <w:rFonts w:ascii="Arial" w:hAnsi="Arial" w:cs="Arial"/>
+          <w:sz w:val="24"/>
+          <w:szCs w:val="24"/>
+        </w:rPr>
+        <w:t>This policy</w:t>
+      </w:r>
+      <w:r>
+        <w:rPr>
+          <w:rFonts w:ascii="Arial" w:hAnsi="Arial" w:cs="Arial"/>
+          <w:sz w:val="24"/>
+          <w:szCs w:val="24"/>
+        </w:rPr>
+        <w:t xml:space="preserve"> </w:t>
+      </w:r>
+      <w:r>
+        <w:rPr>
+          <w:rFonts w:ascii="Arial" w:hAnsi="Arial" w:cs="Arial"/>
+          <w:sz w:val="24"/>
+          <w:szCs w:val="24"/>
+        </w:rPr>
+        <w:t xml:space="preserve">shall take effect upon publication. Compliance is expected with all enterprise policies and standards. </w:t>
+      </w:r>
+      <w:r>
+        <w:rPr>
+          <w:rFonts w:ascii="Arial" w:hAnsi="Arial" w:cs="Arial"/>
+          <w:sz w:val="24"/>
+          <w:szCs w:val="24"/>
+        </w:rPr>
+        <w:t>P</w:t>
       </w:r>
       <w:r>
         <w:rPr>
@@ -3517,15 +3719,7 @@
           <w:sz w:val="24"/>
           <w:szCs w:val="24"/>
         </w:rPr>
-        <w:t>at any time</w:t>
-      </w:r>
-      <w:r>
-        <w:rPr>
-          <w:rFonts w:ascii="Arial" w:hAnsi="Arial" w:cs="Arial"/>
-          <w:sz w:val="24"/>
-          <w:szCs w:val="24"/>
-        </w:rPr>
-        <w:t>.</w:t>
+        <w:t>at any time; compliance with amended policies and standards is expected.</w:t>
       </w:r>
     </w:p>
     <w:p>
@@ -3561,47 +3755,15 @@
           <w:sz w:val="24"/>
           <w:szCs w:val="24"/>
         </w:rPr>
-        <w:t xml:space="preserve">shall request an exception through the </w:t>
-      </w:r>
-      <w:r>
-        <w:rPr>
-          <w:rFonts w:ascii="Arial" w:hAnsi="Arial" w:cs="Arial"/>
-          <w:sz w:val="24"/>
-          <w:szCs w:val="24"/>
-        </w:rPr>
-        <w:t>Chief</w:t>
-      </w:r>
-      <w:r>
-        <w:rPr>
-          <w:rFonts w:ascii="Arial" w:hAnsi="Arial" w:cs="Arial"/>
-          <w:sz w:val="24"/>
-          <w:szCs w:val="24"/>
-        </w:rPr>
-        <w:t xml:space="preserve"> Information Security Office</w:t>
-      </w:r>
-      <w:r>
-        <w:rPr>
-          <w:rFonts w:ascii="Arial" w:hAnsi="Arial" w:cs="Arial"/>
-          <w:sz w:val="24"/>
-          <w:szCs w:val="24"/>
-        </w:rPr>
-        <w:t>r’s</w:t>
-      </w:r>
-      <w:r>
-        <w:rPr>
-          <w:rFonts w:ascii="Arial" w:hAnsi="Arial" w:cs="Arial"/>
-          <w:sz w:val="24"/>
-          <w:szCs w:val="24"/>
-        </w:rPr>
-        <w:t xml:space="preserve"> </w:t>
-      </w:r>
-      <w:r>
-        <w:rPr>
-          <w:rFonts w:ascii="Arial" w:hAnsi="Arial" w:cs="Arial"/>
-          <w:sz w:val="24"/>
-          <w:szCs w:val="24"/>
-        </w:rPr>
-        <w:t>exception process</w:t>
+        <w:t xml:space="preserve">shall request an exception through </w:t>
+      </w:r>
+      <w:r>
+        <w:rPr>
+          <w:rFonts w:ascii="Arial" w:hAnsi="Arial" w:cs="Arial"/>
+          <w:sz w:val="24"/>
+          <w:szCs w:val="24"/>
+        </w:rPr>
+        <w:t>the following process</w:t>
       </w:r>
       <w:r>
         <w:rPr>
@@ -3615,12 +3777,148 @@
     <w:p>
       <w:pPr>
         <w:pStyle w:val="Heading1"/>
-      </w:pPr>
-      <w:r>
         <w:rPr>
           <w:color w:val="auto"/>
         </w:rPr>
-        <w:t>6.0 Definitions of Key Terms</w:t>
+      </w:pPr>
+      <w:r>
+        <w:rPr>
+          <w:color w:val="auto"/>
+        </w:rPr>
+        <w:t>6</w:t>
+      </w:r>
+      <w:r>
+        <w:rPr>
+          <w:color w:val="auto"/>
+        </w:rPr>
+        <w:t xml:space="preserve">.0 </w:t>
+      </w:r>
+      <w:r>
+        <w:rPr>
+          <w:color w:val="auto"/>
+        </w:rPr>
+        <w:t>Policy Exceptions</w:t>
+      </w:r>
+    </w:p>
+    <w:p>
+      <w:pPr>
+        <w:rPr>
+          <w:rFonts w:ascii="Arial" w:hAnsi="Arial" w:cs="Arial"/>
+          <w:sz w:val="24"/>
+          <w:szCs w:val="24"/>
+        </w:rPr>
+      </w:pPr>
+      <w:r>
+        <w:rPr>
+          <w:rFonts w:ascii="Arial" w:hAnsi="Arial" w:cs="Arial"/>
+          <w:sz w:val="24"/>
+          <w:szCs w:val="24"/>
+        </w:rPr>
+        <w:t xml:space="preserve">Requests for exceptions to this policy must be submitted to the </w:t>
+      </w:r>
+      <w:r>
+        <w:rPr>
+          <w:rFonts w:ascii="Arial" w:hAnsi="Arial" w:cs="Arial"/>
+          <w:color w:val="FF0000"/>
+          <w:sz w:val="24"/>
+          <w:szCs w:val="24"/>
+        </w:rPr>
+        <w:t>[</w:t>
+      </w:r>
+      <w:r>
+        <w:rPr>
+          <w:rFonts w:ascii="Arial" w:hAnsi="Arial" w:cs="Arial"/>
+          <w:color w:val="FF0000"/>
+          <w:sz w:val="24"/>
+          <w:szCs w:val="24"/>
+        </w:rPr>
+        <w:t>Authority</w:t>
+      </w:r>
+      <w:r>
+        <w:rPr>
+          <w:rFonts w:ascii="Arial" w:hAnsi="Arial" w:cs="Arial"/>
+          <w:color w:val="FF0000"/>
+          <w:sz w:val="24"/>
+          <w:szCs w:val="24"/>
+        </w:rPr>
+        <w:t>]</w:t>
+      </w:r>
+      <w:r>
+        <w:rPr>
+          <w:rFonts w:ascii="Arial" w:hAnsi="Arial" w:cs="Arial"/>
+          <w:sz w:val="24"/>
+          <w:szCs w:val="24"/>
+        </w:rPr>
+        <w:t xml:space="preserve"> </w:t>
+      </w:r>
+      <w:r>
+        <w:rPr>
+          <w:rFonts w:ascii="Arial" w:hAnsi="Arial" w:cs="Arial"/>
+          <w:sz w:val="24"/>
+          <w:szCs w:val="24"/>
+        </w:rPr>
+        <w:t xml:space="preserve">by the requesting department. Each request should include the scope and justification for the exception, potential risks, proposed mitigation measures, and a timeframe for achieving compliance. The </w:t>
+      </w:r>
+      <w:r>
+        <w:rPr>
+          <w:rFonts w:ascii="Arial" w:hAnsi="Arial" w:cs="Arial"/>
+          <w:color w:val="FF0000"/>
+          <w:sz w:val="24"/>
+          <w:szCs w:val="24"/>
+        </w:rPr>
+        <w:t>[</w:t>
+      </w:r>
+      <w:r>
+        <w:rPr>
+          <w:rFonts w:ascii="Arial" w:hAnsi="Arial" w:cs="Arial"/>
+          <w:color w:val="FF0000"/>
+          <w:sz w:val="24"/>
+          <w:szCs w:val="24"/>
+        </w:rPr>
+        <w:t>Authority</w:t>
+      </w:r>
+      <w:r>
+        <w:rPr>
+          <w:rFonts w:ascii="Arial" w:hAnsi="Arial" w:cs="Arial"/>
+          <w:color w:val="FF0000"/>
+          <w:sz w:val="24"/>
+          <w:szCs w:val="24"/>
+        </w:rPr>
+        <w:t>]</w:t>
+      </w:r>
+      <w:r>
+        <w:rPr>
+          <w:rFonts w:ascii="Arial" w:hAnsi="Arial" w:cs="Arial"/>
+          <w:sz w:val="24"/>
+          <w:szCs w:val="24"/>
+        </w:rPr>
+        <w:t xml:space="preserve"> </w:t>
+      </w:r>
+      <w:r>
+        <w:rPr>
+          <w:rFonts w:ascii="Arial" w:hAnsi="Arial" w:cs="Arial"/>
+          <w:sz w:val="24"/>
+          <w:szCs w:val="24"/>
+        </w:rPr>
+        <w:t>will review and discuss these requests with the department.</w:t>
+      </w:r>
+    </w:p>
+    <w:bookmarkEnd w:id="2"/>
+    <w:p>
+      <w:pPr>
+        <w:pStyle w:val="Heading1"/>
+      </w:pPr>
+      <w:r>
+        <w:rPr>
+          <w:color w:val="auto"/>
+        </w:rPr>
+        <w:t>7</w:t>
+      </w:r>
+      <w:r>
+        <w:rPr>
+          <w:color w:val="auto"/>
+        </w:rPr>
+        <w:t>.0 Definitions of Key Terms</w:t>
       </w:r>
     </w:p>
     <w:tbl>
@@ -3758,15 +4056,21 @@
     <w:p>
       <w:pPr>
         <w:pStyle w:val="Heading1"/>
+      </w:pPr>
+      <w:r>
         <w:rPr>
           <w:color w:val="auto"/>
         </w:rPr>
-      </w:pPr>
+        <w:t>8</w:t>
+      </w:r>
       <w:r>
         <w:rPr>
           <w:color w:val="auto"/>
         </w:rPr>
-        <w:t>7.0 Contact Information</w:t>
+        <w:t>.0 Contact Information</w:t>
+      </w:r>
+      <w:r>
+        <w:tab/>
       </w:r>
     </w:p>
     <w:p>
@@ -3791,50 +4095,80 @@
     </w:p>
     <w:p>
       <w:pPr>
-        <w:spacing w:line="252" w:lineRule="auto"/>
+        <w:spacing w:after="0" w:line="240" w:lineRule="auto"/>
         <w:ind w:right="446"/>
         <w:jc w:val="center"/>
         <w:rPr>
           <w:rFonts w:ascii="Arial" w:hAnsi="Arial" w:cs="Arial"/>
-          <w:b/>
-          <w:color w:val="C00000"/>
-          <w:sz w:val="24"/>
-          <w:szCs w:val="24"/>
-        </w:rPr>
-      </w:pPr>
-      <w:r>
-        <w:rPr>
-          <w:rFonts w:ascii="Arial" w:hAnsi="Arial" w:cs="Arial"/>
-          <w:b/>
-          <w:color w:val="C00000"/>
-          <w:sz w:val="24"/>
-          <w:szCs w:val="24"/>
-        </w:rPr>
-        <w:t>[</w:t>
-      </w:r>
-      <w:r>
-        <w:rPr>
-          <w:rFonts w:ascii="Arial" w:hAnsi="Arial" w:cs="Arial"/>
-          <w:b/>
-          <w:color w:val="C00000"/>
-          <w:sz w:val="24"/>
-          <w:szCs w:val="24"/>
-        </w:rPr>
-        <w:t xml:space="preserve">Entity </w:t>
-      </w:r>
-      <w:r>
-        <w:rPr>
-          <w:rFonts w:ascii="Arial" w:hAnsi="Arial" w:cs="Arial"/>
-          <w:b/>
-          <w:color w:val="C00000"/>
-          <w:sz w:val="24"/>
-          <w:szCs w:val="24"/>
-        </w:rPr>
-        <w:t>Address]</w:t>
-      </w:r>
+          <w:sz w:val="24"/>
+          <w:szCs w:val="24"/>
+        </w:rPr>
+      </w:pPr>
     </w:p>
     <w:p>
       <w:pPr>
+        <w:spacing w:line="240" w:lineRule="auto"/>
+        <w:ind w:right="446"/>
+        <w:jc w:val="center"/>
+        <w:rPr>
+          <w:rFonts w:ascii="Arial" w:hAnsi="Arial" w:cs="Arial"/>
+          <w:color w:val="FF0000"/>
+          <w:sz w:val="24"/>
+          <w:szCs w:val="24"/>
+        </w:rPr>
+      </w:pPr>
+      <w:r>
+        <w:rPr>
+          <w:rFonts w:ascii="Arial" w:hAnsi="Arial" w:cs="Arial"/>
+          <w:color w:val="FF0000"/>
+          <w:sz w:val="24"/>
+          <w:szCs w:val="24"/>
+        </w:rPr>
+        <w:t>[Organization Name]</w:t>
+      </w:r>
+    </w:p>
+    <w:p>
+      <w:pPr>
+        <w:spacing w:line="240" w:lineRule="auto"/>
+        <w:ind w:right="446"/>
+        <w:jc w:val="center"/>
+        <w:rPr>
+          <w:rFonts w:ascii="Arial" w:hAnsi="Arial" w:cs="Arial"/>
+          <w:color w:val="FF0000"/>
+          <w:sz w:val="24"/>
+          <w:szCs w:val="24"/>
+        </w:rPr>
+      </w:pPr>
+      <w:r>
+        <w:rPr>
+          <w:rFonts w:ascii="Arial" w:hAnsi="Arial" w:cs="Arial"/>
+          <w:color w:val="FF0000"/>
+          <w:sz w:val="24"/>
+          <w:szCs w:val="24"/>
+        </w:rPr>
+        <w:t>[</w:t>
+      </w:r>
+      <w:r>
+        <w:rPr>
+          <w:rFonts w:ascii="Arial" w:hAnsi="Arial" w:cs="Arial"/>
+          <w:color w:val="FF0000"/>
+          <w:sz w:val="24"/>
+          <w:szCs w:val="24"/>
+        </w:rPr>
+        <w:t>Organization</w:t>
+      </w:r>
+      <w:r>
+        <w:rPr>
+          <w:rFonts w:ascii="Arial" w:hAnsi="Arial" w:cs="Arial"/>
+          <w:color w:val="FF0000"/>
+          <w:sz w:val="24"/>
+          <w:szCs w:val="24"/>
+        </w:rPr>
+        <w:t xml:space="preserve"> Address]</w:t>
+      </w:r>
+    </w:p>
+    <w:p>
+      <w:pPr>
         <w:pStyle w:val="Heading1"/>
         <w:rPr>
           <w:color w:val="auto"/>
@@ -3844,7 +4178,14 @@
         <w:rPr>
           <w:color w:val="auto"/>
         </w:rPr>
-        <w:t>8.0 R</w:t>
+        <w:lastRenderedPageBreak/>
+        <w:t>9</w:t>
+      </w:r>
+      <w:r>
+        <w:rPr>
+          <w:color w:val="auto"/>
+        </w:rPr>
+        <w:t>.0 R</w:t>
       </w:r>
       <w:r>
         <w:rPr>
@@ -4129,11 +4470,83 @@
         <w:rPr>
           <w:color w:val="auto"/>
         </w:rPr>
-        <w:t>9.0 Related Documents</w:t>
-      </w:r>
+        <w:t>10</w:t>
+      </w:r>
+      <w:r>
+        <w:rPr>
+          <w:color w:val="auto"/>
+        </w:rPr>
+        <w:t>.0 Related Documents</w:t>
+      </w:r>
+    </w:p>
+    <w:p>
+      <w:pPr>
+        <w:rPr>
+          <w:rFonts w:ascii="Arial" w:hAnsi="Arial" w:cs="Arial"/>
+          <w:i/>
+          <w:sz w:val="24"/>
+          <w:szCs w:val="24"/>
+          <w:u w:val="single"/>
+        </w:rPr>
+      </w:pPr>
+      <w:hyperlink r:id="rId11" w:tgtFrame="_blank" w:history="1">
+        <w:r>
+          <w:rPr>
+            <w:rStyle w:val="Hyperlink"/>
+            <w:rFonts w:ascii="Arial" w:hAnsi="Arial" w:cs="Arial"/>
+            <w:sz w:val="24"/>
+            <w:szCs w:val="24"/>
+          </w:rPr>
+          <w:t>National Institute of Standards and Technology (NIST) Special Publication 800-53, Security and Privacy Controls for Federal Information Systems and Organizations</w:t>
+        </w:r>
+      </w:hyperlink>
+    </w:p>
+    <w:p>
+      <w:pPr>
+        <w:rPr>
+          <w:rFonts w:ascii="Arial" w:hAnsi="Arial" w:cs="Arial"/>
+          <w:i/>
+          <w:sz w:val="24"/>
+          <w:szCs w:val="24"/>
+          <w:u w:val="single"/>
+        </w:rPr>
+      </w:pPr>
+      <w:hyperlink r:id="rId12" w:history="1">
+        <w:r>
+          <w:rPr>
+            <w:rStyle w:val="Hyperlink"/>
+            <w:rFonts w:ascii="Arial" w:hAnsi="Arial" w:cs="Arial"/>
+            <w:sz w:val="24"/>
+            <w:szCs w:val="24"/>
+          </w:rPr>
+          <w:t>National Institute of Standards and Technology (NIST) Special Publication 800-12, An Introduction to Information Security</w:t>
+        </w:r>
+      </w:hyperlink>
+    </w:p>
+    <w:p>
+      <w:pPr>
+        <w:rPr>
+          <w:rFonts w:ascii="Arial" w:hAnsi="Arial" w:cs="Arial"/>
+          <w:i/>
+          <w:sz w:val="24"/>
+          <w:szCs w:val="24"/>
+          <w:u w:val="single"/>
+        </w:rPr>
+      </w:pPr>
+      <w:hyperlink r:id="rId13" w:history="1">
+        <w:r>
+          <w:rPr>
+            <w:rStyle w:val="Hyperlink"/>
+            <w:rFonts w:ascii="Arial" w:hAnsi="Arial" w:cs="Arial"/>
+            <w:sz w:val="24"/>
+            <w:szCs w:val="24"/>
+          </w:rPr>
+          <w:t>National Institute of Standards and Technology (NIST), The NIST Cybersecurity Framework (CSF) 2.0</w:t>
+        </w:r>
+      </w:hyperlink>
     </w:p>
     <w:sectPr>
-      <w:footerReference w:type="default" r:id="rId11"/>
+      <w:footerReference w:type="default" r:id="rId14"/>
       <w:pgSz w:w="12240" w:h="15840"/>
       <w:pgMar w:top="1440" w:right="1170" w:bottom="1440" w:left="1440" w:header="720" w:footer="720" w:gutter="0"/>
       <w:pgNumType w:start="1"/>
@@ -4298,7 +4711,7 @@
         <w:sz w:val="20"/>
         <w:szCs w:val="16"/>
       </w:rPr>
-      <w:t>6</w:t>
+      <w:t>7</w:t>
     </w:r>
     <w:r>
       <w:rPr>
@@ -4373,7 +4786,7 @@
         <v:path o:extrusionok="f" gradientshapeok="t" o:connecttype="rect"/>
         <o:lock v:ext="edit" aspectratio="t"/>
       </v:shapetype>
-      <v:shape id="_x0000_i1030" type="#_x0000_t75" style="width:36.85pt;height:36.3pt" o:bullet="t">
+      <v:shape id="_x0000_i1035" type="#_x0000_t75" style="width:36.95pt;height:36.3pt" o:bullet="t">
         <v:imagedata r:id="rId1" o:title="art194"/>
       </v:shape>
     </w:pict>
@@ -9803,25 +10216,16 @@
 </file>
 
 <file path=customXml/item1.xml><?xml version="1.0" encoding="utf-8"?>
-<b:Sources xmlns:b="http://schemas.openxmlformats.org/officeDocument/2006/bibliography" xmlns="http://schemas.openxmlformats.org/officeDocument/2006/bibliography" SelectedStyle="\APASixthEditionOfficeOnline.xsl" StyleName="APA" Version="6"/>
-</file>
-
-<file path=customXml/item2.xml><?xml version="1.0" encoding="utf-8"?>
 <p:properties xmlns:p="http://schemas.microsoft.com/office/2006/metadata/properties" xmlns:xsi="http://www.w3.org/2001/XMLSchema-instance" xmlns:pc="http://schemas.microsoft.com/office/infopath/2007/PartnerControls">
   <documentManagement/>
 </p:properties>
 </file>
 
-<file path=customXml/item3.xml><?xml version="1.0" encoding="utf-8"?>
-<?mso-contentType ?>
-<FormTemplates xmlns="http://schemas.microsoft.com/sharepoint/v3/contenttype/forms">
-  <Display>DocumentLibraryForm</Display>
-  <Edit>DocumentLibraryForm</Edit>
-  <New>DocumentLibraryForm</New>
-</FormTemplates>
+<file path=customXml/item2.xml><?xml version="1.0" encoding="utf-8"?>
+<b:Sources xmlns:b="http://schemas.openxmlformats.org/officeDocument/2006/bibliography" xmlns="http://schemas.openxmlformats.org/officeDocument/2006/bibliography" SelectedStyle="\APASixthEditionOfficeOnline.xsl" StyleName="APA" Version="6"/>
 </file>
 
-<file path=customXml/item4.xml><?xml version="1.0" encoding="utf-8"?>
+<file path=customXml/item3.xml><?xml version="1.0" encoding="utf-8"?>
 <ct:contentTypeSchema xmlns:ct="http://schemas.microsoft.com/office/2006/metadata/contentType" xmlns:ma="http://schemas.microsoft.com/office/2006/metadata/properties/metaAttributes" ct:_="" ma:_="" ma:contentTypeName="Document" ma:contentTypeID="0x010100FD42B4E1E43C65408E60BBA4655D1500" ma:contentTypeVersion="2" ma:contentTypeDescription="Create a new document." ma:contentTypeScope="" ma:versionID="0c09dd6ac3a051cce9a9347a9676e7a7">
   <xsd:schema xmlns:xsd="http://www.w3.org/2001/XMLSchema" xmlns:xs="http://www.w3.org/2001/XMLSchema" xmlns:p="http://schemas.microsoft.com/office/2006/metadata/properties" xmlns:ns2="d55d704a-e129-4533-884d-54f902f3d1b0" targetNamespace="http://schemas.microsoft.com/office/2006/metadata/properties" ma:root="true" ma:fieldsID="e213c79b00c01021ff20d6102b1282f3" ns2:_="">
     <xsd:import namespace="d55d704a-e129-4533-884d-54f902f3d1b0"/>
@@ -9969,15 +10373,16 @@
 </ct:contentTypeSchema>
 </file>
 
-<file path=customXml/itemProps1.xml><?xml version="1.0" encoding="utf-8"?>
-<ds:datastoreItem xmlns:ds="http://schemas.openxmlformats.org/officeDocument/2006/customXml" ds:itemID="{99FAF515-16B2-4CB6-B2BC-68B2126E108F}">
-  <ds:schemaRefs>
-    <ds:schemaRef ds:uri="http://schemas.openxmlformats.org/officeDocument/2006/bibliography"/>
-  </ds:schemaRefs>
-</ds:datastoreItem>
+<file path=customXml/item4.xml><?xml version="1.0" encoding="utf-8"?>
+<?mso-contentType ?>
+<FormTemplates xmlns="http://schemas.microsoft.com/sharepoint/v3/contenttype/forms">
+  <Display>DocumentLibraryForm</Display>
+  <Edit>DocumentLibraryForm</Edit>
+  <New>DocumentLibraryForm</New>
+</FormTemplates>
 </file>
 
-<file path=customXml/itemProps2.xml><?xml version="1.0" encoding="utf-8"?>
+<file path=customXml/itemProps1.xml><?xml version="1.0" encoding="utf-8"?>
 <ds:datastoreItem xmlns:ds="http://schemas.openxmlformats.org/officeDocument/2006/customXml" ds:itemID="{5370F8AB-9913-458E-A498-C5AE0224E647}">
   <ds:schemaRefs>
     <ds:schemaRef ds:uri="http://schemas.microsoft.com/office/2006/metadata/properties"/>
@@ -9986,15 +10391,15 @@
 </ds:datastoreItem>
 </file>
 
-<file path=customXml/itemProps3.xml><?xml version="1.0" encoding="utf-8"?>
-<ds:datastoreItem xmlns:ds="http://schemas.openxmlformats.org/officeDocument/2006/customXml" ds:itemID="{D9FB2388-4FD0-4F02-8B95-6C820D391A56}">
+<file path=customXml/itemProps2.xml><?xml version="1.0" encoding="utf-8"?>
+<ds:datastoreItem xmlns:ds="http://schemas.openxmlformats.org/officeDocument/2006/customXml" ds:itemID="{99FAF515-16B2-4CB6-B2BC-68B2126E108F}">
   <ds:schemaRefs>
-    <ds:schemaRef ds:uri="http://schemas.microsoft.com/sharepoint/v3/contenttype/forms"/>
+    <ds:schemaRef ds:uri="http://schemas.openxmlformats.org/officeDocument/2006/bibliography"/>
   </ds:schemaRefs>
 </ds:datastoreItem>
 </file>
 
-<file path=customXml/itemProps4.xml><?xml version="1.0" encoding="utf-8"?>
+<file path=customXml/itemProps3.xml><?xml version="1.0" encoding="utf-8"?>
 <ds:datastoreItem xmlns:ds="http://schemas.openxmlformats.org/officeDocument/2006/customXml" ds:itemID="{1BCEF395-CE90-4FE3-B3BF-70392E018DD5}">
   <ds:schemaRefs>
     <ds:schemaRef ds:uri="http://schemas.microsoft.com/office/2006/metadata/contentType"/>
@@ -10010,4 +10415,12 @@
     <ds:schemaRef ds:uri="http://schemas.microsoft.com/internal/obd"/>
   </ds:schemaRefs>
 </ds:datastoreItem>
+</file>
+
+<file path=customXml/itemProps4.xml><?xml version="1.0" encoding="utf-8"?>
+<ds:datastoreItem xmlns:ds="http://schemas.openxmlformats.org/officeDocument/2006/customXml" ds:itemID="{D9FB2388-4FD0-4F02-8B95-6C820D391A56}">
+  <ds:schemaRefs>
+    <ds:schemaRef ds:uri="http://schemas.microsoft.com/sharepoint/v3/contenttype/forms"/>
+  </ds:schemaRefs>
+</ds:datastoreItem>
 </file>
</xml_diff>